<commit_message>
Process Remove Duplicate Names
</commit_message>
<xml_diff>
--- a/doc/Lab-1 Report Template.docx
+++ b/doc/Lab-1 Report Template.docx
@@ -412,7 +412,6 @@
                 <w:sz w:val="28"/>
               </w:rPr>
             </w:pPr>
-            <w:proofErr w:type="gramStart"/>
             <w:r>
               <w:rPr>
                 <w:rFonts w:ascii="Times New Roman" w:eastAsia="宋体" w:hAnsi="Times New Roman" w:cs="Times New Roman"/>
@@ -420,7 +419,6 @@
               </w:rPr>
               <w:t>班号</w:t>
             </w:r>
-            <w:proofErr w:type="gramEnd"/>
           </w:p>
         </w:tc>
         <w:tc>
@@ -2921,7 +2919,7 @@
         <w:spacing w:line="300" w:lineRule="auto"/>
         <w:ind w:firstLineChars="0"/>
         <w:rPr>
-          <w:rFonts w:ascii="Times New Roman" w:eastAsia="宋体" w:hAnsi="Times New Roman" w:cs="Times New Roman" w:hint="eastAsia"/>
+          <w:rFonts w:ascii="Times New Roman" w:eastAsia="宋体" w:hAnsi="Times New Roman" w:cs="Times New Roman"/>
           <w:sz w:val="24"/>
           <w:szCs w:val="24"/>
         </w:rPr>
@@ -3198,23 +3196,7 @@
         <w:jc w:val="left"/>
       </w:pPr>
       <w:r>
-        <w:t xml:space="preserve">点击 : Window -&gt; </w:t>
-      </w:r>
-      <w:proofErr w:type="spellStart"/>
-      <w:r>
-        <w:t>Prefernces</w:t>
-      </w:r>
-      <w:proofErr w:type="spellEnd"/>
-      <w:r>
-        <w:t xml:space="preserve"> -&gt; Java -&gt; Installed JREs -&gt; Add -&gt; Standard VM -&gt; 选择 JDK 目录 D:\Program Files\jdk-13.0.2 -&gt; Finish -&gt; 在列表</w:t>
-      </w:r>
-      <w:proofErr w:type="gramStart"/>
-      <w:r>
-        <w:t>勾选刚刚</w:t>
-      </w:r>
-      <w:proofErr w:type="gramEnd"/>
-      <w:r>
-        <w:t>添加的 JDK -&gt; Apply</w:t>
+        <w:t>点击 : Window -&gt; Prefernces -&gt; Java -&gt; Installed JREs -&gt; Add -&gt; Standard VM -&gt; 选择 JDK 目录 D:\Program Files\jdk-13.0.2 -&gt; Finish -&gt; 在列表勾选刚刚添加的 JDK -&gt; Apply</w:t>
       </w:r>
     </w:p>
     <w:p>
@@ -3262,15 +3244,7 @@
         <w:jc w:val="left"/>
       </w:pPr>
       <w:r>
-        <w:t xml:space="preserve">点击：Window -&gt; </w:t>
-      </w:r>
-      <w:proofErr w:type="spellStart"/>
-      <w:r>
-        <w:t>Prefernces</w:t>
-      </w:r>
-      <w:proofErr w:type="spellEnd"/>
-      <w:r>
-        <w:t xml:space="preserve"> -&gt; General -&gt; Appearance -&gt; Colors and Fonts -&gt; Java -&gt; Java Editor Text Font</w:t>
+        <w:t>点击：Window -&gt; Prefernces -&gt; General -&gt; Appearance -&gt; Colors and Fonts -&gt; Java -&gt; Java Editor Text Font</w:t>
       </w:r>
     </w:p>
     <w:p>
@@ -3367,16 +3341,8 @@
         <w:rPr>
           <w:rStyle w:val="VerbatimChar"/>
         </w:rPr>
-        <w:t>.</w:t>
-      </w:r>
-      <w:proofErr w:type="spellStart"/>
-      <w:r>
-        <w:rPr>
-          <w:rStyle w:val="VerbatimChar"/>
-        </w:rPr>
-        <w:t>abcdefghijklmnopqrstuvwxyz</w:t>
-      </w:r>
-      <w:proofErr w:type="spellEnd"/>
+        <w:t>.abcdefghijklmnopqrstuvwxyz</w:t>
+      </w:r>
       <w:r>
         <w:t xml:space="preserve"> 即可</w:t>
       </w:r>
@@ -3425,15 +3391,7 @@
         <w:t>HOME , 值是 Maven 文件夹路径 , 如 : C:\MyProgram\Maven , 修改 Path 变量 , 添加 %MAVEN</w:t>
       </w:r>
       <w:r>
-        <w:t xml:space="preserve">HOME%\bin; , 注意分号 ; 配置完成之后查看是否成功 : 运行 CMD 输入 </w:t>
-      </w:r>
-      <w:proofErr w:type="spellStart"/>
-      <w:r>
-        <w:t>mvn</w:t>
-      </w:r>
-      <w:proofErr w:type="spellEnd"/>
-      <w:r>
-        <w:t xml:space="preserve"> -v</w:t>
+        <w:t>HOME%\bin; , 注意分号 ; 配置完成之后查看是否成功 : 运行 CMD 输入 mvn -v</w:t>
       </w:r>
       <w:r>
         <w:br/>
@@ -3510,15 +3468,7 @@
         <w:jc w:val="left"/>
       </w:pPr>
       <w:r>
-        <w:t>打开 Eclipse -&gt; Window -&gt; Preferences -&gt; Maven -&gt; User Settings -&gt; Global Settings: 和 User Settings: -&gt; Browse</w:t>
-      </w:r>
-      <w:proofErr w:type="gramStart"/>
-      <w:r>
-        <w:t>... ,</w:t>
-      </w:r>
-      <w:proofErr w:type="gramEnd"/>
-      <w:r>
-        <w:t xml:space="preserve"> 选择 Maven 目录下的 \conf\settings.xml 文件 , 然后点击 Update Settings 按钮即可</w:t>
+        <w:t>打开 Eclipse -&gt; Window -&gt; Preferences -&gt; Maven -&gt; User Settings -&gt; Global Settings: 和 User Settings: -&gt; Browse... , 选择 Maven 目录下的 \conf\settings.xml 文件 , 然后点击 Update Settings 按钮即可</w:t>
       </w:r>
     </w:p>
     <w:p>
@@ -3598,20 +3548,150 @@
         <w:rPr>
           <w:rStyle w:val="NormalTok"/>
         </w:rPr>
-        <w:t>nexus-</w:t>
-      </w:r>
-      <w:proofErr w:type="spellStart"/>
+        <w:t>nexus-aliyun</w:t>
+      </w:r>
+      <w:r>
+        <w:rPr>
+          <w:rStyle w:val="KeywordTok"/>
+        </w:rPr>
+        <w:t>&lt;/id&gt;</w:t>
+      </w:r>
+      <w:r>
+        <w:br/>
+      </w:r>
       <w:r>
         <w:rPr>
           <w:rStyle w:val="NormalTok"/>
         </w:rPr>
-        <w:t>aliyun</w:t>
-      </w:r>
-      <w:proofErr w:type="spellEnd"/>
+        <w:t xml:space="preserve">      </w:t>
+      </w:r>
       <w:r>
         <w:rPr>
           <w:rStyle w:val="KeywordTok"/>
         </w:rPr>
+        <w:t>&lt;mirrorOf&gt;</w:t>
+      </w:r>
+      <w:r>
+        <w:rPr>
+          <w:rStyle w:val="NormalTok"/>
+        </w:rPr>
+        <w:t>central</w:t>
+      </w:r>
+      <w:r>
+        <w:rPr>
+          <w:rStyle w:val="KeywordTok"/>
+        </w:rPr>
+        <w:t>&lt;/mirrorOf&gt;</w:t>
+      </w:r>
+      <w:r>
+        <w:br/>
+      </w:r>
+      <w:r>
+        <w:rPr>
+          <w:rStyle w:val="NormalTok"/>
+        </w:rPr>
+        <w:t xml:space="preserve">      </w:t>
+      </w:r>
+      <w:r>
+        <w:rPr>
+          <w:rStyle w:val="KeywordTok"/>
+        </w:rPr>
+        <w:t>&lt;name&gt;</w:t>
+      </w:r>
+      <w:r>
+        <w:rPr>
+          <w:rStyle w:val="NormalTok"/>
+        </w:rPr>
+        <w:t>Nexus aliyun</w:t>
+      </w:r>
+      <w:r>
+        <w:rPr>
+          <w:rStyle w:val="KeywordTok"/>
+        </w:rPr>
+        <w:t>&lt;/name&gt;</w:t>
+      </w:r>
+      <w:r>
+        <w:br/>
+      </w:r>
+      <w:r>
+        <w:rPr>
+          <w:rStyle w:val="NormalTok"/>
+        </w:rPr>
+        <w:t xml:space="preserve">      </w:t>
+      </w:r>
+      <w:r>
+        <w:rPr>
+          <w:rStyle w:val="KeywordTok"/>
+        </w:rPr>
+        <w:t>&lt;url&gt;</w:t>
+      </w:r>
+      <w:r>
+        <w:rPr>
+          <w:rStyle w:val="NormalTok"/>
+        </w:rPr>
+        <w:t>http://maven.aliyun.com/nexus/content/groups/public/</w:t>
+      </w:r>
+      <w:r>
+        <w:rPr>
+          <w:rStyle w:val="KeywordTok"/>
+        </w:rPr>
+        <w:t>&lt;/url&gt;</w:t>
+      </w:r>
+      <w:r>
+        <w:br/>
+      </w:r>
+      <w:r>
+        <w:rPr>
+          <w:rStyle w:val="NormalTok"/>
+        </w:rPr>
+        <w:t xml:space="preserve">    </w:t>
+      </w:r>
+      <w:r>
+        <w:rPr>
+          <w:rStyle w:val="KeywordTok"/>
+        </w:rPr>
+        <w:t>&lt;/mirror&gt;</w:t>
+      </w:r>
+      <w:r>
+        <w:br/>
+      </w:r>
+      <w:r>
+        <w:rPr>
+          <w:rStyle w:val="NormalTok"/>
+        </w:rPr>
+        <w:t xml:space="preserve">    </w:t>
+      </w:r>
+      <w:r>
+        <w:rPr>
+          <w:rStyle w:val="KeywordTok"/>
+        </w:rPr>
+        <w:t>&lt;mirror&gt;</w:t>
+      </w:r>
+      <w:r>
+        <w:br/>
+      </w:r>
+      <w:r>
+        <w:rPr>
+          <w:rStyle w:val="NormalTok"/>
+        </w:rPr>
+        <w:t xml:space="preserve">      </w:t>
+      </w:r>
+      <w:r>
+        <w:rPr>
+          <w:rStyle w:val="KeywordTok"/>
+        </w:rPr>
+        <w:t>&lt;id&gt;</w:t>
+      </w:r>
+      <w:r>
+        <w:rPr>
+          <w:rStyle w:val="NormalTok"/>
+        </w:rPr>
+        <w:t>nexus-aliyun-thirdparty</w:t>
+      </w:r>
+      <w:r>
+        <w:rPr>
+          <w:rStyle w:val="KeywordTok"/>
+        </w:rPr>
         <w:t>&lt;/id&gt;</w:t>
       </w:r>
       <w:r>
@@ -3627,303 +3707,41 @@
         <w:rPr>
           <w:rStyle w:val="KeywordTok"/>
         </w:rPr>
-        <w:t>&lt;</w:t>
-      </w:r>
-      <w:proofErr w:type="spellStart"/>
+        <w:t>&lt;mirrorOf&gt;</w:t>
+      </w:r>
+      <w:r>
+        <w:rPr>
+          <w:rStyle w:val="NormalTok"/>
+        </w:rPr>
+        <w:t>thirdparty</w:t>
+      </w:r>
       <w:r>
         <w:rPr>
           <w:rStyle w:val="KeywordTok"/>
         </w:rPr>
-        <w:t>mirrorOf</w:t>
-      </w:r>
-      <w:proofErr w:type="spellEnd"/>
+        <w:t>&lt;/mirrorOf&gt;</w:t>
+      </w:r>
+      <w:r>
+        <w:br/>
+      </w:r>
+      <w:r>
+        <w:rPr>
+          <w:rStyle w:val="NormalTok"/>
+        </w:rPr>
+        <w:t xml:space="preserve">      </w:t>
+      </w:r>
       <w:r>
         <w:rPr>
           <w:rStyle w:val="KeywordTok"/>
         </w:rPr>
-        <w:t>&gt;</w:t>
+        <w:t>&lt;name&gt;</w:t>
       </w:r>
       <w:r>
         <w:rPr>
           <w:rStyle w:val="NormalTok"/>
         </w:rPr>
-        <w:t>central</w:t>
-      </w:r>
-      <w:r>
-        <w:rPr>
-          <w:rStyle w:val="KeywordTok"/>
-        </w:rPr>
-        <w:t>&lt;/</w:t>
-      </w:r>
-      <w:proofErr w:type="spellStart"/>
-      <w:r>
-        <w:rPr>
-          <w:rStyle w:val="KeywordTok"/>
-        </w:rPr>
-        <w:t>mirrorOf</w:t>
-      </w:r>
-      <w:proofErr w:type="spellEnd"/>
-      <w:r>
-        <w:rPr>
-          <w:rStyle w:val="KeywordTok"/>
-        </w:rPr>
-        <w:t>&gt;</w:t>
-      </w:r>
-      <w:r>
-        <w:br/>
-      </w:r>
-      <w:r>
-        <w:rPr>
-          <w:rStyle w:val="NormalTok"/>
-        </w:rPr>
-        <w:t xml:space="preserve">      </w:t>
-      </w:r>
-      <w:r>
-        <w:rPr>
-          <w:rStyle w:val="KeywordTok"/>
-        </w:rPr>
-        <w:t>&lt;name&gt;</w:t>
-      </w:r>
-      <w:r>
-        <w:rPr>
-          <w:rStyle w:val="NormalTok"/>
-        </w:rPr>
-        <w:t xml:space="preserve">Nexus </w:t>
-      </w:r>
-      <w:proofErr w:type="spellStart"/>
-      <w:r>
-        <w:rPr>
-          <w:rStyle w:val="NormalTok"/>
-        </w:rPr>
-        <w:t>aliyun</w:t>
-      </w:r>
-      <w:proofErr w:type="spellEnd"/>
-      <w:r>
-        <w:rPr>
-          <w:rStyle w:val="KeywordTok"/>
-        </w:rPr>
-        <w:t>&lt;/name&gt;</w:t>
-      </w:r>
-      <w:r>
-        <w:br/>
-      </w:r>
-      <w:r>
-        <w:rPr>
-          <w:rStyle w:val="NormalTok"/>
-        </w:rPr>
-        <w:t xml:space="preserve">      </w:t>
-      </w:r>
-      <w:r>
-        <w:rPr>
-          <w:rStyle w:val="KeywordTok"/>
-        </w:rPr>
-        <w:t>&lt;</w:t>
-      </w:r>
-      <w:proofErr w:type="spellStart"/>
-      <w:r>
-        <w:rPr>
-          <w:rStyle w:val="KeywordTok"/>
-        </w:rPr>
-        <w:t>url</w:t>
-      </w:r>
-      <w:proofErr w:type="spellEnd"/>
-      <w:r>
-        <w:rPr>
-          <w:rStyle w:val="KeywordTok"/>
-        </w:rPr>
-        <w:t>&gt;</w:t>
-      </w:r>
-      <w:r>
-        <w:rPr>
-          <w:rStyle w:val="NormalTok"/>
-        </w:rPr>
-        <w:t>http://maven.aliyun.com/nexus/content/groups/public/</w:t>
-      </w:r>
-      <w:r>
-        <w:rPr>
-          <w:rStyle w:val="KeywordTok"/>
-        </w:rPr>
-        <w:t>&lt;/url&gt;</w:t>
-      </w:r>
-      <w:r>
-        <w:br/>
-      </w:r>
-      <w:r>
-        <w:rPr>
-          <w:rStyle w:val="NormalTok"/>
-        </w:rPr>
-        <w:t xml:space="preserve">    </w:t>
-      </w:r>
-      <w:r>
-        <w:rPr>
-          <w:rStyle w:val="KeywordTok"/>
-        </w:rPr>
-        <w:t>&lt;/mirror&gt;</w:t>
-      </w:r>
-      <w:r>
-        <w:br/>
-      </w:r>
-      <w:r>
-        <w:rPr>
-          <w:rStyle w:val="NormalTok"/>
-        </w:rPr>
-        <w:t xml:space="preserve">    </w:t>
-      </w:r>
-      <w:r>
-        <w:rPr>
-          <w:rStyle w:val="KeywordTok"/>
-        </w:rPr>
-        <w:t>&lt;mirror&gt;</w:t>
-      </w:r>
-      <w:r>
-        <w:br/>
-      </w:r>
-      <w:r>
-        <w:rPr>
-          <w:rStyle w:val="NormalTok"/>
-        </w:rPr>
-        <w:t xml:space="preserve">      </w:t>
-      </w:r>
-      <w:r>
-        <w:rPr>
-          <w:rStyle w:val="KeywordTok"/>
-        </w:rPr>
-        <w:t>&lt;id&gt;</w:t>
-      </w:r>
-      <w:r>
-        <w:rPr>
-          <w:rStyle w:val="NormalTok"/>
-        </w:rPr>
-        <w:t>nexus-</w:t>
-      </w:r>
-      <w:proofErr w:type="spellStart"/>
-      <w:r>
-        <w:rPr>
-          <w:rStyle w:val="NormalTok"/>
-        </w:rPr>
-        <w:t>aliyun</w:t>
-      </w:r>
-      <w:proofErr w:type="spellEnd"/>
-      <w:r>
-        <w:rPr>
-          <w:rStyle w:val="NormalTok"/>
-        </w:rPr>
-        <w:t>-</w:t>
-      </w:r>
-      <w:proofErr w:type="spellStart"/>
-      <w:r>
-        <w:rPr>
-          <w:rStyle w:val="NormalTok"/>
-        </w:rPr>
-        <w:t>thirdparty</w:t>
-      </w:r>
-      <w:proofErr w:type="spellEnd"/>
-      <w:r>
-        <w:rPr>
-          <w:rStyle w:val="KeywordTok"/>
-        </w:rPr>
-        <w:t>&lt;/id&gt;</w:t>
-      </w:r>
-      <w:r>
-        <w:br/>
-      </w:r>
-      <w:r>
-        <w:rPr>
-          <w:rStyle w:val="NormalTok"/>
-        </w:rPr>
-        <w:t xml:space="preserve">      </w:t>
-      </w:r>
-      <w:r>
-        <w:rPr>
-          <w:rStyle w:val="KeywordTok"/>
-        </w:rPr>
-        <w:t>&lt;</w:t>
-      </w:r>
-      <w:proofErr w:type="spellStart"/>
-      <w:r>
-        <w:rPr>
-          <w:rStyle w:val="KeywordTok"/>
-        </w:rPr>
-        <w:t>mirrorOf</w:t>
-      </w:r>
-      <w:proofErr w:type="spellEnd"/>
-      <w:r>
-        <w:rPr>
-          <w:rStyle w:val="KeywordTok"/>
-        </w:rPr>
-        <w:t>&gt;</w:t>
-      </w:r>
-      <w:proofErr w:type="spellStart"/>
-      <w:r>
-        <w:rPr>
-          <w:rStyle w:val="NormalTok"/>
-        </w:rPr>
-        <w:t>thirdparty</w:t>
-      </w:r>
-      <w:proofErr w:type="spellEnd"/>
-      <w:r>
-        <w:rPr>
-          <w:rStyle w:val="KeywordTok"/>
-        </w:rPr>
-        <w:t>&lt;/</w:t>
-      </w:r>
-      <w:proofErr w:type="spellStart"/>
-      <w:r>
-        <w:rPr>
-          <w:rStyle w:val="KeywordTok"/>
-        </w:rPr>
-        <w:t>mirrorOf</w:t>
-      </w:r>
-      <w:proofErr w:type="spellEnd"/>
-      <w:r>
-        <w:rPr>
-          <w:rStyle w:val="KeywordTok"/>
-        </w:rPr>
-        <w:t>&gt;</w:t>
-      </w:r>
-      <w:r>
-        <w:br/>
-      </w:r>
-      <w:r>
-        <w:rPr>
-          <w:rStyle w:val="NormalTok"/>
-        </w:rPr>
-        <w:t xml:space="preserve">      </w:t>
-      </w:r>
-      <w:r>
-        <w:rPr>
-          <w:rStyle w:val="KeywordTok"/>
-        </w:rPr>
-        <w:t>&lt;name&gt;</w:t>
-      </w:r>
-      <w:r>
-        <w:rPr>
-          <w:rStyle w:val="NormalTok"/>
-        </w:rPr>
-        <w:t xml:space="preserve">Nexus </w:t>
-      </w:r>
-      <w:proofErr w:type="spellStart"/>
-      <w:r>
-        <w:rPr>
-          <w:rStyle w:val="NormalTok"/>
-        </w:rPr>
-        <w:t>aliyun</w:t>
-      </w:r>
-      <w:proofErr w:type="spellEnd"/>
-      <w:r>
-        <w:rPr>
-          <w:rStyle w:val="NormalTok"/>
-        </w:rPr>
-        <w:t xml:space="preserve"> </w:t>
-      </w:r>
-      <w:proofErr w:type="spellStart"/>
-      <w:r>
-        <w:rPr>
-          <w:rStyle w:val="NormalTok"/>
-        </w:rPr>
-        <w:t>thirdparty</w:t>
-      </w:r>
-      <w:proofErr w:type="spellEnd"/>
+        <w:t>Nexus aliyun thirdparty</w:t>
+      </w:r>
       <w:r>
         <w:rPr>
           <w:rStyle w:val="KeywordTok"/>
@@ -3976,7 +3794,6 @@
         <w:br/>
         <w:t xml:space="preserve"> - </w:t>
       </w:r>
-      <w:proofErr w:type="spellStart"/>
       <w:r>
         <w:t>在</w:t>
       </w:r>
@@ -3986,7 +3803,6 @@
       <w:r>
         <w:t>中间插入</w:t>
       </w:r>
-      <w:proofErr w:type="spellEnd"/>
     </w:p>
     <w:p>
       <w:pPr>
@@ -4163,15 +3979,7 @@
         <w:jc w:val="left"/>
       </w:pPr>
       <w:r>
-        <w:t xml:space="preserve">JUnit is a simple framework to write repeatable tests. It is an instance of the </w:t>
-      </w:r>
-      <w:proofErr w:type="spellStart"/>
-      <w:r>
-        <w:t>xUnit</w:t>
-      </w:r>
-      <w:proofErr w:type="spellEnd"/>
-      <w:r>
-        <w:t xml:space="preserve"> architecture for unit testing frameworks.</w:t>
+        <w:t>JUnit is a simple framework to write repeatable tests. It is an instance of the xUnit architecture for unit testing frameworks.</w:t>
       </w:r>
     </w:p>
     <w:p>
@@ -4297,14 +4105,12 @@
       <w:r>
         <w:t>准备好</w:t>
       </w:r>
-      <w:proofErr w:type="spellStart"/>
       <w:r>
         <w:rPr>
           <w:rStyle w:val="VerbatimChar"/>
         </w:rPr>
         <w:t>src</w:t>
       </w:r>
-      <w:proofErr w:type="spellEnd"/>
       <w:r>
         <w:t>文件夹和</w:t>
       </w:r>
@@ -4328,14 +4134,12 @@
         <w:spacing w:after="200"/>
         <w:jc w:val="left"/>
       </w:pPr>
-      <w:proofErr w:type="spellStart"/>
       <w:r>
         <w:rPr>
           <w:rStyle w:val="VerbatimChar"/>
         </w:rPr>
         <w:t>src</w:t>
       </w:r>
-      <w:proofErr w:type="spellEnd"/>
       <w:r>
         <w:t>文件夹中</w:t>
       </w:r>
@@ -4463,21 +4267,7 @@
         <w:rPr>
           <w:rStyle w:val="CommentTok"/>
         </w:rPr>
-        <w:t>// ./</w:t>
-      </w:r>
-      <w:proofErr w:type="spellStart"/>
-      <w:r>
-        <w:rPr>
-          <w:rStyle w:val="CommentTok"/>
-        </w:rPr>
-        <w:t>src</w:t>
-      </w:r>
-      <w:proofErr w:type="spellEnd"/>
-      <w:r>
-        <w:rPr>
-          <w:rStyle w:val="CommentTok"/>
-        </w:rPr>
-        <w:t>/P3/xxx.java</w:t>
+        <w:t>// ./src/P3/xxx.java</w:t>
       </w:r>
       <w:r>
         <w:br/>
@@ -4624,15 +4414,7 @@
         <w:jc w:val="left"/>
       </w:pPr>
       <w:r>
-        <w:t xml:space="preserve">Library（中间上面） -&gt; </w:t>
-      </w:r>
-      <w:proofErr w:type="spellStart"/>
-      <w:r>
-        <w:t>classpath</w:t>
-      </w:r>
-      <w:proofErr w:type="spellEnd"/>
-      <w:r>
-        <w:t>（左边） -&gt; Add Libraries（右边）</w:t>
+        <w:t>Library（中间上面） -&gt; classpath（左边） -&gt; Add Libraries（右边）</w:t>
       </w:r>
       <w:r>
         <w:br/>
@@ -4795,15 +4577,7 @@
         <w:jc w:val="left"/>
       </w:pPr>
       <w:r>
-        <w:t>Source folder：</w:t>
-      </w:r>
-      <w:proofErr w:type="gramStart"/>
-      <w:r>
-        <w:t>./</w:t>
-      </w:r>
-      <w:proofErr w:type="gramEnd"/>
-      <w:r>
-        <w:t>.../test</w:t>
+        <w:t>Source folder：./.../test</w:t>
       </w:r>
     </w:p>
     <w:p>
@@ -4912,70 +4686,94 @@
         <w:rPr>
           <w:rStyle w:val="ImportTok"/>
         </w:rPr>
+        <w:t xml:space="preserve"> org.junit.jupiter.api.Assertions.*;</w:t>
+      </w:r>
+      <w:r>
+        <w:br/>
+      </w:r>
+      <w:r>
+        <w:rPr>
+          <w:rStyle w:val="KeywordTok"/>
+        </w:rPr>
+        <w:t>import</w:t>
+      </w:r>
+      <w:r>
+        <w:rPr>
+          <w:rStyle w:val="ImportTok"/>
+        </w:rPr>
+        <w:t xml:space="preserve"> org.junit.jupiter.api.Test;</w:t>
+      </w:r>
+      <w:r>
+        <w:br/>
+      </w:r>
+      <w:r>
+        <w:rPr>
+          <w:rStyle w:val="KeywordTok"/>
+        </w:rPr>
+        <w:t>class</w:t>
+      </w:r>
+      <w:r>
+        <w:rPr>
+          <w:rStyle w:val="NormalTok"/>
+        </w:rPr>
+        <w:t xml:space="preserve"> Test1 {</w:t>
+      </w:r>
+      <w:r>
+        <w:br/>
+      </w:r>
+      <w:r>
+        <w:rPr>
+          <w:rStyle w:val="NormalTok"/>
+        </w:rPr>
+        <w:tab/>
+      </w:r>
+      <w:r>
+        <w:rPr>
+          <w:rStyle w:val="AttributeTok"/>
+        </w:rPr>
+        <w:t>@Test</w:t>
+      </w:r>
+      <w:r>
+        <w:br/>
+      </w:r>
+      <w:r>
+        <w:rPr>
+          <w:rStyle w:val="NormalTok"/>
+        </w:rPr>
+        <w:tab/>
+      </w:r>
+      <w:r>
+        <w:rPr>
+          <w:rStyle w:val="DataTypeTok"/>
+        </w:rPr>
+        <w:t>void</w:t>
+      </w:r>
+      <w:r>
+        <w:rPr>
+          <w:rStyle w:val="NormalTok"/>
+        </w:rPr>
         <w:t xml:space="preserve"> </w:t>
       </w:r>
-      <w:proofErr w:type="spellStart"/>
-      <w:proofErr w:type="gramStart"/>
-      <w:r>
-        <w:rPr>
-          <w:rStyle w:val="ImportTok"/>
-        </w:rPr>
-        <w:t>org.junit.jupiter.api.Assertions</w:t>
-      </w:r>
-      <w:proofErr w:type="spellEnd"/>
-      <w:proofErr w:type="gramEnd"/>
-      <w:r>
-        <w:rPr>
-          <w:rStyle w:val="ImportTok"/>
-        </w:rPr>
-        <w:t>.*;</w:t>
+      <w:r>
+        <w:rPr>
+          <w:rStyle w:val="FunctionTok"/>
+        </w:rPr>
+        <w:t>test</w:t>
+      </w:r>
+      <w:r>
+        <w:rPr>
+          <w:rStyle w:val="NormalTok"/>
+        </w:rPr>
+        <w:t>() {</w:t>
       </w:r>
       <w:r>
         <w:br/>
       </w:r>
       <w:r>
         <w:rPr>
-          <w:rStyle w:val="KeywordTok"/>
-        </w:rPr>
-        <w:t>import</w:t>
-      </w:r>
-      <w:r>
-        <w:rPr>
-          <w:rStyle w:val="ImportTok"/>
-        </w:rPr>
-        <w:t xml:space="preserve"> </w:t>
-      </w:r>
-      <w:proofErr w:type="spellStart"/>
-      <w:r>
-        <w:rPr>
-          <w:rStyle w:val="ImportTok"/>
-        </w:rPr>
-        <w:t>org.junit.jupiter.api.Test</w:t>
-      </w:r>
-      <w:proofErr w:type="spellEnd"/>
-      <w:r>
-        <w:rPr>
-          <w:rStyle w:val="ImportTok"/>
-        </w:rPr>
-        <w:t>;</w:t>
-      </w:r>
-      <w:r>
-        <w:br/>
-      </w:r>
-      <w:r>
-        <w:rPr>
-          <w:rStyle w:val="KeywordTok"/>
-        </w:rPr>
-        <w:t>class</w:t>
-      </w:r>
-      <w:r>
-        <w:rPr>
           <w:rStyle w:val="NormalTok"/>
         </w:rPr>
-        <w:t xml:space="preserve"> Test1 {</w:t>
-      </w:r>
-      <w:r>
-        <w:br/>
+        <w:tab/>
       </w:r>
       <w:r>
         <w:rPr>
@@ -4985,66 +4783,10 @@
       </w:r>
       <w:r>
         <w:rPr>
-          <w:rStyle w:val="AttributeTok"/>
-        </w:rPr>
-        <w:t>@Test</w:t>
-      </w:r>
-      <w:r>
-        <w:br/>
-      </w:r>
-      <w:r>
-        <w:rPr>
-          <w:rStyle w:val="NormalTok"/>
-        </w:rPr>
-        <w:tab/>
-      </w:r>
-      <w:r>
-        <w:rPr>
-          <w:rStyle w:val="DataTypeTok"/>
-        </w:rPr>
-        <w:t>void</w:t>
-      </w:r>
-      <w:r>
-        <w:rPr>
-          <w:rStyle w:val="NormalTok"/>
-        </w:rPr>
-        <w:t xml:space="preserve"> </w:t>
-      </w:r>
-      <w:r>
-        <w:rPr>
           <w:rStyle w:val="FunctionTok"/>
         </w:rPr>
-        <w:t>test</w:t>
-      </w:r>
-      <w:r>
-        <w:rPr>
-          <w:rStyle w:val="NormalTok"/>
-        </w:rPr>
-        <w:t>() {</w:t>
-      </w:r>
-      <w:r>
-        <w:br/>
-      </w:r>
-      <w:r>
-        <w:rPr>
-          <w:rStyle w:val="NormalTok"/>
-        </w:rPr>
-        <w:tab/>
-      </w:r>
-      <w:r>
-        <w:rPr>
-          <w:rStyle w:val="NormalTok"/>
-        </w:rPr>
-        <w:tab/>
-      </w:r>
-      <w:proofErr w:type="spellStart"/>
-      <w:r>
-        <w:rPr>
-          <w:rStyle w:val="FunctionTok"/>
-        </w:rPr>
         <w:t>assertEquals</w:t>
       </w:r>
-      <w:proofErr w:type="spellEnd"/>
       <w:r>
         <w:rPr>
           <w:rStyle w:val="NormalTok"/>
@@ -5626,15 +5368,7 @@
         <w:pStyle w:val="3"/>
       </w:pPr>
       <w:r>
-        <w:t>下载</w:t>
-      </w:r>
-      <w:proofErr w:type="spellStart"/>
-      <w:r>
-        <w:t>Github</w:t>
-      </w:r>
-      <w:proofErr w:type="spellEnd"/>
-      <w:r>
-        <w:t>上的Repositories</w:t>
+        <w:t>下载Github上的Repositories</w:t>
       </w:r>
     </w:p>
     <w:p>
@@ -5739,15 +5473,7 @@
         <w:jc w:val="left"/>
       </w:pPr>
       <w:r>
-        <w:t>URL从</w:t>
-      </w:r>
-      <w:proofErr w:type="spellStart"/>
-      <w:r>
-        <w:t>Github</w:t>
-      </w:r>
-      <w:proofErr w:type="spellEnd"/>
-      <w:r>
-        <w:t>链接的</w:t>
+        <w:t>URL从Github链接的</w:t>
       </w:r>
       <w:r>
         <w:rPr>
@@ -6057,7 +5783,7 @@
       <w:pPr>
         <w:pStyle w:val="2"/>
         <w:rPr>
-          <w:rFonts w:asciiTheme="minorHAnsi" w:eastAsiaTheme="minorEastAsia" w:hAnsiTheme="minorHAnsi" w:cstheme="minorBidi" w:hint="eastAsia"/>
+          <w:rFonts w:asciiTheme="minorHAnsi" w:eastAsiaTheme="minorEastAsia" w:hAnsiTheme="minorHAnsi" w:cstheme="minorBidi"/>
           <w:sz w:val="21"/>
           <w:szCs w:val="22"/>
         </w:rPr>
@@ -6241,23 +5967,84 @@
         </w:rPr>
         <w:t>n*n</w:t>
       </w:r>
-      <w:proofErr w:type="gramStart"/>
       <w:r>
         <w:rPr>
           <w:rFonts w:ascii="Times New Roman" w:eastAsia="宋体" w:hAnsi="Times New Roman" w:cs="Times New Roman" w:hint="eastAsia"/>
           <w:sz w:val="24"/>
           <w:szCs w:val="24"/>
         </w:rPr>
-        <w:t>个</w:t>
-      </w:r>
-      <w:proofErr w:type="gramEnd"/>
+        <w:t>个不同数字、且每行、每列和斜线上都有相同的和的方形结构。要求写出程序判断输入一个矩阵是否是幻方，并且构造幻方。</w:t>
+      </w:r>
+    </w:p>
+    <w:p>
+      <w:pPr>
+        <w:pStyle w:val="3"/>
+        <w:rPr>
+          <w:rFonts w:ascii="Times New Roman" w:hAnsi="Times New Roman" w:cs="Times New Roman"/>
+          <w:sz w:val="24"/>
+        </w:rPr>
+      </w:pPr>
+      <w:bookmarkStart w:id="25" w:name="_Toc29325525"/>
+      <w:r>
+        <w:rPr>
+          <w:rFonts w:ascii="Consolas" w:hAnsi="Consolas" w:cs="Times New Roman"/>
+          <w:sz w:val="24"/>
+        </w:rPr>
+        <w:t>isLegalMagicSquare()</w:t>
+      </w:r>
+      <w:bookmarkEnd w:id="25"/>
+    </w:p>
+    <w:p>
+      <w:pPr>
+        <w:ind w:firstLine="420"/>
+      </w:pPr>
       <w:r>
         <w:rPr>
           <w:rFonts w:ascii="Times New Roman" w:eastAsia="宋体" w:hAnsi="Times New Roman" w:cs="Times New Roman" w:hint="eastAsia"/>
           <w:sz w:val="24"/>
           <w:szCs w:val="24"/>
         </w:rPr>
-        <w:t>不同数字、且每行、每列和斜线上都有相同的和的方形结构。要求写出程序判断输入一个矩阵是否是幻方，并且构造幻方。</w:t>
+        <w:t>按步骤给出</w:t>
+      </w:r>
+      <w:r>
+        <w:rPr>
+          <w:rFonts w:ascii="Times New Roman" w:eastAsia="宋体" w:hAnsi="Times New Roman" w:cs="Times New Roman" w:hint="eastAsia"/>
+          <w:sz w:val="24"/>
+          <w:szCs w:val="24"/>
+        </w:rPr>
+        <w:t>你的设计和实现思路</w:t>
+      </w:r>
+      <w:r>
+        <w:rPr>
+          <w:rFonts w:ascii="Times New Roman" w:eastAsia="宋体" w:hAnsi="Times New Roman" w:cs="Times New Roman" w:hint="eastAsia"/>
+          <w:sz w:val="24"/>
+          <w:szCs w:val="24"/>
+        </w:rPr>
+        <w:t>/</w:t>
+      </w:r>
+      <w:r>
+        <w:rPr>
+          <w:rFonts w:ascii="Times New Roman" w:eastAsia="宋体" w:hAnsi="Times New Roman" w:cs="Times New Roman" w:hint="eastAsia"/>
+          <w:sz w:val="24"/>
+          <w:szCs w:val="24"/>
+        </w:rPr>
+        <w:t>过程</w:t>
+      </w:r>
+      <w:r>
+        <w:rPr>
+          <w:rFonts w:ascii="Times New Roman" w:eastAsia="宋体" w:hAnsi="Times New Roman" w:cs="Times New Roman" w:hint="eastAsia"/>
+          <w:sz w:val="24"/>
+          <w:szCs w:val="24"/>
+        </w:rPr>
+        <w:t>/</w:t>
+      </w:r>
+      <w:r>
+        <w:rPr>
+          <w:rFonts w:ascii="Times New Roman" w:eastAsia="宋体" w:hAnsi="Times New Roman" w:cs="Times New Roman" w:hint="eastAsia"/>
+          <w:sz w:val="24"/>
+          <w:szCs w:val="24"/>
+        </w:rPr>
+        <w:t>结果。</w:t>
       </w:r>
     </w:p>
     <w:p>
@@ -6268,120 +6055,13 @@
           <w:sz w:val="24"/>
         </w:rPr>
       </w:pPr>
-      <w:bookmarkStart w:id="25" w:name="_Toc29325525"/>
-      <w:proofErr w:type="spellStart"/>
-      <w:proofErr w:type="gramStart"/>
+      <w:bookmarkStart w:id="26" w:name="_Toc29325526"/>
       <w:r>
         <w:rPr>
           <w:rFonts w:ascii="Consolas" w:hAnsi="Consolas" w:cs="Times New Roman"/>
           <w:sz w:val="24"/>
         </w:rPr>
-        <w:t>isLegalMagicSquare</w:t>
-      </w:r>
-      <w:proofErr w:type="spellEnd"/>
-      <w:r>
-        <w:rPr>
-          <w:rFonts w:ascii="Consolas" w:hAnsi="Consolas" w:cs="Times New Roman"/>
-          <w:sz w:val="24"/>
-        </w:rPr>
-        <w:t>(</w:t>
-      </w:r>
-      <w:proofErr w:type="gramEnd"/>
-      <w:r>
-        <w:rPr>
-          <w:rFonts w:ascii="Consolas" w:hAnsi="Consolas" w:cs="Times New Roman"/>
-          <w:sz w:val="24"/>
-        </w:rPr>
-        <w:t>)</w:t>
-      </w:r>
-      <w:bookmarkEnd w:id="25"/>
-    </w:p>
-    <w:p>
-      <w:pPr>
-        <w:ind w:firstLine="420"/>
-      </w:pPr>
-      <w:r>
-        <w:rPr>
-          <w:rFonts w:ascii="Times New Roman" w:eastAsia="宋体" w:hAnsi="Times New Roman" w:cs="Times New Roman" w:hint="eastAsia"/>
-          <w:sz w:val="24"/>
-          <w:szCs w:val="24"/>
-        </w:rPr>
-        <w:t>按步骤给出</w:t>
-      </w:r>
-      <w:r>
-        <w:rPr>
-          <w:rFonts w:ascii="Times New Roman" w:eastAsia="宋体" w:hAnsi="Times New Roman" w:cs="Times New Roman" w:hint="eastAsia"/>
-          <w:sz w:val="24"/>
-          <w:szCs w:val="24"/>
-        </w:rPr>
-        <w:t>你的设计和实现思路</w:t>
-      </w:r>
-      <w:r>
-        <w:rPr>
-          <w:rFonts w:ascii="Times New Roman" w:eastAsia="宋体" w:hAnsi="Times New Roman" w:cs="Times New Roman" w:hint="eastAsia"/>
-          <w:sz w:val="24"/>
-          <w:szCs w:val="24"/>
-        </w:rPr>
-        <w:t>/</w:t>
-      </w:r>
-      <w:r>
-        <w:rPr>
-          <w:rFonts w:ascii="Times New Roman" w:eastAsia="宋体" w:hAnsi="Times New Roman" w:cs="Times New Roman" w:hint="eastAsia"/>
-          <w:sz w:val="24"/>
-          <w:szCs w:val="24"/>
-        </w:rPr>
-        <w:t>过程</w:t>
-      </w:r>
-      <w:r>
-        <w:rPr>
-          <w:rFonts w:ascii="Times New Roman" w:eastAsia="宋体" w:hAnsi="Times New Roman" w:cs="Times New Roman" w:hint="eastAsia"/>
-          <w:sz w:val="24"/>
-          <w:szCs w:val="24"/>
-        </w:rPr>
-        <w:t>/</w:t>
-      </w:r>
-      <w:r>
-        <w:rPr>
-          <w:rFonts w:ascii="Times New Roman" w:eastAsia="宋体" w:hAnsi="Times New Roman" w:cs="Times New Roman" w:hint="eastAsia"/>
-          <w:sz w:val="24"/>
-          <w:szCs w:val="24"/>
-        </w:rPr>
-        <w:t>结果。</w:t>
-      </w:r>
-    </w:p>
-    <w:p>
-      <w:pPr>
-        <w:pStyle w:val="3"/>
-        <w:rPr>
-          <w:rFonts w:ascii="Times New Roman" w:hAnsi="Times New Roman" w:cs="Times New Roman"/>
-          <w:sz w:val="24"/>
-        </w:rPr>
-      </w:pPr>
-      <w:bookmarkStart w:id="26" w:name="_Toc29325526"/>
-      <w:proofErr w:type="spellStart"/>
-      <w:proofErr w:type="gramStart"/>
-      <w:r>
-        <w:rPr>
-          <w:rFonts w:ascii="Consolas" w:hAnsi="Consolas" w:cs="Times New Roman"/>
-          <w:sz w:val="24"/>
-        </w:rPr>
-        <w:t>generateMagicSquare</w:t>
-      </w:r>
-      <w:proofErr w:type="spellEnd"/>
-      <w:r>
-        <w:rPr>
-          <w:rFonts w:ascii="Consolas" w:hAnsi="Consolas" w:cs="Times New Roman"/>
-          <w:sz w:val="24"/>
-        </w:rPr>
-        <w:t>(</w:t>
-      </w:r>
-      <w:proofErr w:type="gramEnd"/>
-      <w:r>
-        <w:rPr>
-          <w:rFonts w:ascii="Consolas" w:hAnsi="Consolas" w:cs="Times New Roman"/>
-          <w:sz w:val="24"/>
-        </w:rPr>
-        <w:t>)</w:t>
+        <w:t>generateMagicSquare()</w:t>
       </w:r>
       <w:bookmarkEnd w:id="26"/>
     </w:p>
@@ -6481,7 +6161,7 @@
       <w:pPr>
         <w:pStyle w:val="3"/>
         <w:rPr>
-          <w:rFonts w:ascii="Times New Roman" w:hAnsi="Times New Roman" w:cs="Times New Roman" w:hint="eastAsia"/>
+          <w:rFonts w:ascii="Times New Roman" w:hAnsi="Times New Roman" w:cs="Times New Roman"/>
           <w:sz w:val="24"/>
         </w:rPr>
       </w:pPr>
@@ -6501,15 +6181,7 @@
         <w:pStyle w:val="4"/>
       </w:pPr>
       <w:r>
-        <w:t>注册</w:t>
-      </w:r>
-      <w:proofErr w:type="spellStart"/>
-      <w:r>
-        <w:t>Github</w:t>
-      </w:r>
-      <w:proofErr w:type="spellEnd"/>
-      <w:r>
-        <w:t>并新建仓库</w:t>
+        <w:t>注册Github并新建仓库</w:t>
       </w:r>
     </w:p>
     <w:p>
@@ -6589,13 +6261,8 @@
       <w:bookmarkStart w:id="31" w:name="header-n17"/>
       <w:bookmarkEnd w:id="31"/>
       <w:r>
-        <w:t xml:space="preserve">打开 Git Bash（推荐）/ </w:t>
-      </w:r>
-      <w:proofErr w:type="spellStart"/>
-      <w:r>
-        <w:t>cmd</w:t>
-      </w:r>
-      <w:proofErr w:type="spellEnd"/>
+        <w:t>打开 Git Bash（推荐）/ cmd</w:t>
+      </w:r>
     </w:p>
     <w:p>
       <w:pPr>
@@ -6727,16 +6394,8 @@
         <w:rPr>
           <w:rStyle w:val="VerbatimChar"/>
         </w:rPr>
-        <w:t xml:space="preserve">git </w:t>
-      </w:r>
-      <w:proofErr w:type="spellStart"/>
-      <w:r>
-        <w:rPr>
-          <w:rStyle w:val="VerbatimChar"/>
-        </w:rPr>
-        <w:t>init</w:t>
-      </w:r>
-      <w:proofErr w:type="spellEnd"/>
+        <w:t>git init</w:t>
+      </w:r>
       <w:r>
         <w:t>初始化</w:t>
       </w:r>
@@ -6988,16 +6647,8 @@
         <w:rPr>
           <w:rStyle w:val="VerbatimChar"/>
         </w:rPr>
-        <w:t xml:space="preserve">git </w:t>
-      </w:r>
-      <w:proofErr w:type="gramStart"/>
-      <w:r>
-        <w:rPr>
-          <w:rStyle w:val="VerbatimChar"/>
-        </w:rPr>
-        <w:t>pull</w:t>
-      </w:r>
-      <w:proofErr w:type="gramEnd"/>
+        <w:t>git pull</w:t>
+      </w:r>
     </w:p>
     <w:p>
       <w:pPr>
@@ -7086,16 +6737,8 @@
         <w:rPr>
           <w:rStyle w:val="VerbatimChar"/>
         </w:rPr>
-        <w:t xml:space="preserve">git </w:t>
-      </w:r>
-      <w:proofErr w:type="gramStart"/>
-      <w:r>
-        <w:rPr>
-          <w:rStyle w:val="VerbatimChar"/>
-        </w:rPr>
-        <w:t>add  .</w:t>
-      </w:r>
-      <w:proofErr w:type="gramEnd"/>
+        <w:t>git add  .</w:t>
+      </w:r>
       <w:r>
         <w:t>（后面是前后有空格的点，表示所有文件）</w:t>
       </w:r>
@@ -7111,15 +6754,7 @@
         <w:jc w:val="left"/>
       </w:pPr>
       <w:r>
-        <w:t>也可以单独上</w:t>
-      </w:r>
-      <w:proofErr w:type="gramStart"/>
-      <w:r>
-        <w:t>传修改</w:t>
-      </w:r>
-      <w:proofErr w:type="gramEnd"/>
-      <w:r>
-        <w:t>文件，如README.md</w:t>
+        <w:t>也可以单独上传修改文件，如README.md</w:t>
       </w:r>
     </w:p>
     <w:p>
@@ -7298,15 +6933,7 @@
         <w:jc w:val="left"/>
       </w:pPr>
       <w:r>
-        <w:t>引号</w:t>
-      </w:r>
-      <w:proofErr w:type="gramStart"/>
-      <w:r>
-        <w:t>内内容</w:t>
-      </w:r>
-      <w:proofErr w:type="gramEnd"/>
-      <w:r>
-        <w:t>可以随意修改；</w:t>
+        <w:t>引号内内容可以随意修改；</w:t>
       </w:r>
     </w:p>
     <w:p>
@@ -7742,7 +7369,6 @@
         </w:rPr>
         <w:t xml:space="preserve"> </w:t>
       </w:r>
-      <w:proofErr w:type="spellStart"/>
       <w:r>
         <w:rPr>
           <w:rFonts w:ascii="Consolas" w:hAnsi="Consolas" w:cs="Times New Roman"/>
@@ -7751,7 +7377,6 @@
         <w:t>drawSquare</w:t>
       </w:r>
       <w:bookmarkEnd w:id="29"/>
-      <w:proofErr w:type="spellEnd"/>
     </w:p>
     <w:p>
       <w:pPr>
@@ -8030,7 +7655,6 @@
         </w:rPr>
         <w:t>实现</w:t>
       </w:r>
-      <w:proofErr w:type="spellStart"/>
       <w:r>
         <w:rPr>
           <w:rFonts w:ascii="Consolas" w:hAnsi="Consolas" w:cs="Times New Roman"/>
@@ -8038,7 +7662,6 @@
         </w:rPr>
         <w:t>FriendshipGraph</w:t>
       </w:r>
-      <w:proofErr w:type="spellEnd"/>
       <w:r>
         <w:rPr>
           <w:rFonts w:ascii="Times New Roman" w:hAnsi="Times New Roman" w:cs="Times New Roman" w:hint="eastAsia"/>
@@ -8661,14 +8284,12 @@
                 <w:rFonts w:ascii="Times New Roman" w:eastAsia="宋体" w:hAnsi="Times New Roman" w:cs="Times New Roman"/>
               </w:rPr>
             </w:pPr>
-            <w:proofErr w:type="spellStart"/>
             <w:r>
               <w:rPr>
                 <w:rFonts w:ascii="Times New Roman" w:eastAsia="宋体" w:hAnsi="Times New Roman" w:cs="Times New Roman" w:hint="eastAsia"/>
               </w:rPr>
               <w:t>Magicsquare</w:t>
             </w:r>
-            <w:proofErr w:type="spellEnd"/>
           </w:p>
         </w:tc>
         <w:tc>
@@ -8679,7 +8300,7 @@
             <w:pPr>
               <w:jc w:val="center"/>
               <w:rPr>
-                <w:rFonts w:ascii="Times New Roman" w:eastAsia="宋体" w:hAnsi="Times New Roman" w:cs="Times New Roman" w:hint="eastAsia"/>
+                <w:rFonts w:ascii="Times New Roman" w:eastAsia="宋体" w:hAnsi="Times New Roman" w:cs="Times New Roman"/>
               </w:rPr>
             </w:pPr>
             <w:r>
@@ -8753,7 +8374,7 @@
           <w:p>
             <w:pPr>
               <w:rPr>
-                <w:rFonts w:ascii="Times New Roman" w:eastAsia="宋体" w:hAnsi="Times New Roman" w:cs="Times New Roman" w:hint="eastAsia"/>
+                <w:rFonts w:ascii="Times New Roman" w:eastAsia="宋体" w:hAnsi="Times New Roman" w:cs="Times New Roman"/>
               </w:rPr>
             </w:pPr>
             <w:r>
@@ -8827,7 +8448,7 @@
           <w:p>
             <w:pPr>
               <w:rPr>
-                <w:rFonts w:ascii="Times New Roman" w:eastAsia="宋体" w:hAnsi="Times New Roman" w:cs="Times New Roman" w:hint="eastAsia"/>
+                <w:rFonts w:ascii="Times New Roman" w:eastAsia="宋体" w:hAnsi="Times New Roman" w:cs="Times New Roman"/>
               </w:rPr>
             </w:pPr>
             <w:r>
@@ -8845,7 +8466,7 @@
           <w:p>
             <w:pPr>
               <w:rPr>
-                <w:rFonts w:ascii="Times New Roman" w:eastAsia="宋体" w:hAnsi="Times New Roman" w:cs="Times New Roman" w:hint="eastAsia"/>
+                <w:rFonts w:ascii="Times New Roman" w:eastAsia="宋体" w:hAnsi="Times New Roman" w:cs="Times New Roman"/>
               </w:rPr>
             </w:pPr>
             <w:r>
@@ -8863,7 +8484,7 @@
           <w:p>
             <w:pPr>
               <w:rPr>
-                <w:rFonts w:ascii="Times New Roman" w:eastAsia="宋体" w:hAnsi="Times New Roman" w:cs="Times New Roman" w:hint="eastAsia"/>
+                <w:rFonts w:ascii="Times New Roman" w:eastAsia="宋体" w:hAnsi="Times New Roman" w:cs="Times New Roman"/>
               </w:rPr>
             </w:pPr>
             <w:r>
@@ -8919,35 +8540,27 @@
           <w:p>
             <w:pPr>
               <w:rPr>
+                <w:rFonts w:ascii="Times New Roman" w:eastAsia="宋体" w:hAnsi="Times New Roman" w:cs="Times New Roman"/>
+              </w:rPr>
+            </w:pPr>
+            <w:r>
+              <w:rPr>
+                <w:rFonts w:ascii="Times New Roman" w:eastAsia="宋体" w:hAnsi="Times New Roman" w:cs="Times New Roman"/>
+              </w:rPr>
+              <w:t>T</w:t>
+            </w:r>
+            <w:r>
+              <w:rPr>
                 <w:rFonts w:ascii="Times New Roman" w:eastAsia="宋体" w:hAnsi="Times New Roman" w:cs="Times New Roman" w:hint="eastAsia"/>
               </w:rPr>
-            </w:pPr>
-            <w:r>
-              <w:rPr>
-                <w:rFonts w:ascii="Times New Roman" w:eastAsia="宋体" w:hAnsi="Times New Roman" w:cs="Times New Roman"/>
-              </w:rPr>
-              <w:t>T</w:t>
+              <w:t>urtle</w:t>
             </w:r>
             <w:r>
               <w:rPr>
                 <w:rFonts w:ascii="Times New Roman" w:eastAsia="宋体" w:hAnsi="Times New Roman" w:cs="Times New Roman" w:hint="eastAsia"/>
               </w:rPr>
-              <w:t>urtle</w:t>
-            </w:r>
-            <w:r>
-              <w:rPr>
-                <w:rFonts w:ascii="Times New Roman" w:eastAsia="宋体" w:hAnsi="Times New Roman" w:cs="Times New Roman" w:hint="eastAsia"/>
-              </w:rPr>
-              <w:t>问题</w:t>
-            </w:r>
-            <w:proofErr w:type="gramStart"/>
-            <w:r>
-              <w:rPr>
-                <w:rFonts w:ascii="Times New Roman" w:eastAsia="宋体" w:hAnsi="Times New Roman" w:cs="Times New Roman" w:hint="eastAsia"/>
-              </w:rPr>
-              <w:t>第二个小问</w:t>
-            </w:r>
-            <w:proofErr w:type="gramEnd"/>
+              <w:t>问题第二个小问</w:t>
+            </w:r>
           </w:p>
         </w:tc>
         <w:tc>
@@ -8983,7 +8596,7 @@
           <w:p>
             <w:pPr>
               <w:rPr>
-                <w:rFonts w:ascii="Times New Roman" w:eastAsia="宋体" w:hAnsi="Times New Roman" w:cs="Times New Roman" w:hint="eastAsia"/>
+                <w:rFonts w:ascii="Times New Roman" w:eastAsia="宋体" w:hAnsi="Times New Roman" w:cs="Times New Roman"/>
               </w:rPr>
             </w:pPr>
             <w:r>
@@ -9001,7 +8614,7 @@
           <w:p>
             <w:pPr>
               <w:rPr>
-                <w:rFonts w:ascii="Times New Roman" w:eastAsia="宋体" w:hAnsi="Times New Roman" w:cs="Times New Roman" w:hint="eastAsia"/>
+                <w:rFonts w:ascii="Times New Roman" w:eastAsia="宋体" w:hAnsi="Times New Roman" w:cs="Times New Roman"/>
               </w:rPr>
             </w:pPr>
             <w:r>
@@ -9019,23 +8632,21 @@
           <w:p>
             <w:pPr>
               <w:rPr>
+                <w:rFonts w:ascii="Times New Roman" w:eastAsia="宋体" w:hAnsi="Times New Roman" w:cs="Times New Roman"/>
+              </w:rPr>
+            </w:pPr>
+            <w:r>
+              <w:rPr>
+                <w:rFonts w:ascii="Times New Roman" w:eastAsia="宋体" w:hAnsi="Times New Roman" w:cs="Times New Roman"/>
+              </w:rPr>
+              <w:t>S</w:t>
+            </w:r>
+            <w:r>
+              <w:rPr>
                 <w:rFonts w:ascii="Times New Roman" w:eastAsia="宋体" w:hAnsi="Times New Roman" w:cs="Times New Roman" w:hint="eastAsia"/>
               </w:rPr>
-            </w:pPr>
-            <w:proofErr w:type="spellStart"/>
-            <w:r>
-              <w:rPr>
-                <w:rFonts w:ascii="Times New Roman" w:eastAsia="宋体" w:hAnsi="Times New Roman" w:cs="Times New Roman"/>
-              </w:rPr>
-              <w:t>S</w:t>
-            </w:r>
-            <w:r>
-              <w:rPr>
-                <w:rFonts w:ascii="Times New Roman" w:eastAsia="宋体" w:hAnsi="Times New Roman" w:cs="Times New Roman" w:hint="eastAsia"/>
-              </w:rPr>
               <w:t>ocialnetwork</w:t>
             </w:r>
-            <w:proofErr w:type="spellEnd"/>
             <w:r>
               <w:rPr>
                 <w:rFonts w:ascii="Times New Roman" w:eastAsia="宋体" w:hAnsi="Times New Roman" w:cs="Times New Roman" w:hint="eastAsia"/>
@@ -9051,7 +8662,7 @@
           <w:p>
             <w:pPr>
               <w:rPr>
-                <w:rFonts w:ascii="Times New Roman" w:eastAsia="宋体" w:hAnsi="Times New Roman" w:cs="Times New Roman" w:hint="eastAsia"/>
+                <w:rFonts w:ascii="Times New Roman" w:eastAsia="宋体" w:hAnsi="Times New Roman" w:cs="Times New Roman"/>
               </w:rPr>
             </w:pPr>
             <w:r>
@@ -9071,7 +8682,7 @@
           <w:p>
             <w:pPr>
               <w:rPr>
-                <w:rFonts w:ascii="Times New Roman" w:eastAsia="宋体" w:hAnsi="Times New Roman" w:cs="Times New Roman" w:hint="eastAsia"/>
+                <w:rFonts w:ascii="Times New Roman" w:eastAsia="宋体" w:hAnsi="Times New Roman" w:cs="Times New Roman"/>
               </w:rPr>
             </w:pPr>
             <w:r>
@@ -9089,7 +8700,7 @@
           <w:p>
             <w:pPr>
               <w:rPr>
-                <w:rFonts w:ascii="Times New Roman" w:eastAsia="宋体" w:hAnsi="Times New Roman" w:cs="Times New Roman" w:hint="eastAsia"/>
+                <w:rFonts w:ascii="Times New Roman" w:eastAsia="宋体" w:hAnsi="Times New Roman" w:cs="Times New Roman"/>
               </w:rPr>
             </w:pPr>
             <w:r>
@@ -9131,7 +8742,7 @@
           <w:p>
             <w:pPr>
               <w:rPr>
-                <w:rFonts w:ascii="Times New Roman" w:eastAsia="宋体" w:hAnsi="Times New Roman" w:cs="Times New Roman" w:hint="eastAsia"/>
+                <w:rFonts w:ascii="Times New Roman" w:eastAsia="宋体" w:hAnsi="Times New Roman" w:cs="Times New Roman"/>
               </w:rPr>
             </w:pPr>
             <w:r>
@@ -9151,7 +8762,7 @@
           <w:p>
             <w:pPr>
               <w:rPr>
-                <w:rFonts w:ascii="Times New Roman" w:eastAsia="宋体" w:hAnsi="Times New Roman" w:cs="Times New Roman" w:hint="eastAsia"/>
+                <w:rFonts w:ascii="Times New Roman" w:eastAsia="宋体" w:hAnsi="Times New Roman" w:cs="Times New Roman"/>
               </w:rPr>
             </w:pPr>
             <w:r>
@@ -9175,7 +8786,7 @@
           <w:p>
             <w:pPr>
               <w:rPr>
-                <w:rFonts w:ascii="Times New Roman" w:eastAsia="宋体" w:hAnsi="Times New Roman" w:cs="Times New Roman" w:hint="eastAsia"/>
+                <w:rFonts w:ascii="Times New Roman" w:eastAsia="宋体" w:hAnsi="Times New Roman" w:cs="Times New Roman"/>
               </w:rPr>
             </w:pPr>
             <w:r>
@@ -9193,17 +8804,15 @@
           <w:p>
             <w:pPr>
               <w:rPr>
+                <w:rFonts w:ascii="Times New Roman" w:eastAsia="宋体" w:hAnsi="Times New Roman" w:cs="Times New Roman"/>
+              </w:rPr>
+            </w:pPr>
+            <w:r>
+              <w:rPr>
                 <w:rFonts w:ascii="Times New Roman" w:eastAsia="宋体" w:hAnsi="Times New Roman" w:cs="Times New Roman" w:hint="eastAsia"/>
               </w:rPr>
-            </w:pPr>
-            <w:proofErr w:type="spellStart"/>
-            <w:r>
-              <w:rPr>
-                <w:rFonts w:ascii="Times New Roman" w:eastAsia="宋体" w:hAnsi="Times New Roman" w:cs="Times New Roman" w:hint="eastAsia"/>
-              </w:rPr>
               <w:t>TurtleSoupTest</w:t>
             </w:r>
-            <w:proofErr w:type="spellEnd"/>
             <w:r>
               <w:rPr>
                 <w:rFonts w:ascii="Times New Roman" w:eastAsia="宋体" w:hAnsi="Times New Roman" w:cs="Times New Roman" w:hint="eastAsia"/>
@@ -9219,7 +8828,7 @@
           <w:p>
             <w:pPr>
               <w:rPr>
-                <w:rFonts w:ascii="Times New Roman" w:eastAsia="宋体" w:hAnsi="Times New Roman" w:cs="Times New Roman" w:hint="eastAsia"/>
+                <w:rFonts w:ascii="Times New Roman" w:eastAsia="宋体" w:hAnsi="Times New Roman" w:cs="Times New Roman"/>
               </w:rPr>
             </w:pPr>
             <w:r>
@@ -9239,7 +8848,7 @@
           <w:p>
             <w:pPr>
               <w:rPr>
-                <w:rFonts w:ascii="Times New Roman" w:eastAsia="宋体" w:hAnsi="Times New Roman" w:cs="Times New Roman" w:hint="eastAsia"/>
+                <w:rFonts w:ascii="Times New Roman" w:eastAsia="宋体" w:hAnsi="Times New Roman" w:cs="Times New Roman"/>
               </w:rPr>
             </w:pPr>
             <w:r>
@@ -9257,7 +8866,7 @@
           <w:p>
             <w:pPr>
               <w:rPr>
-                <w:rFonts w:ascii="Times New Roman" w:eastAsia="宋体" w:hAnsi="Times New Roman" w:cs="Times New Roman" w:hint="eastAsia"/>
+                <w:rFonts w:ascii="Times New Roman" w:eastAsia="宋体" w:hAnsi="Times New Roman" w:cs="Times New Roman"/>
               </w:rPr>
             </w:pPr>
             <w:r>
@@ -9275,7 +8884,7 @@
           <w:p>
             <w:pPr>
               <w:rPr>
-                <w:rFonts w:ascii="Times New Roman" w:eastAsia="宋体" w:hAnsi="Times New Roman" w:cs="Times New Roman" w:hint="eastAsia"/>
+                <w:rFonts w:ascii="Times New Roman" w:eastAsia="宋体" w:hAnsi="Times New Roman" w:cs="Times New Roman"/>
               </w:rPr>
             </w:pPr>
             <w:r>
@@ -9293,7 +8902,7 @@
           <w:p>
             <w:pPr>
               <w:rPr>
-                <w:rFonts w:ascii="Times New Roman" w:eastAsia="宋体" w:hAnsi="Times New Roman" w:cs="Times New Roman" w:hint="eastAsia"/>
+                <w:rFonts w:ascii="Times New Roman" w:eastAsia="宋体" w:hAnsi="Times New Roman" w:cs="Times New Roman"/>
               </w:rPr>
             </w:pPr>
             <w:r>
@@ -9313,7 +8922,7 @@
           <w:p>
             <w:pPr>
               <w:rPr>
-                <w:rFonts w:ascii="Times New Roman" w:eastAsia="宋体" w:hAnsi="Times New Roman" w:cs="Times New Roman" w:hint="eastAsia"/>
+                <w:rFonts w:ascii="Times New Roman" w:eastAsia="宋体" w:hAnsi="Times New Roman" w:cs="Times New Roman"/>
               </w:rPr>
             </w:pPr>
             <w:r>
@@ -9331,7 +8940,7 @@
           <w:p>
             <w:pPr>
               <w:rPr>
-                <w:rFonts w:ascii="Times New Roman" w:eastAsia="宋体" w:hAnsi="Times New Roman" w:cs="Times New Roman" w:hint="eastAsia"/>
+                <w:rFonts w:ascii="Times New Roman" w:eastAsia="宋体" w:hAnsi="Times New Roman" w:cs="Times New Roman"/>
               </w:rPr>
             </w:pPr>
             <w:r>
@@ -9349,7 +8958,7 @@
           <w:p>
             <w:pPr>
               <w:rPr>
-                <w:rFonts w:ascii="Times New Roman" w:eastAsia="宋体" w:hAnsi="Times New Roman" w:cs="Times New Roman" w:hint="eastAsia"/>
+                <w:rFonts w:ascii="Times New Roman" w:eastAsia="宋体" w:hAnsi="Times New Roman" w:cs="Times New Roman"/>
               </w:rPr>
             </w:pPr>
             <w:r>
@@ -9379,7 +8988,7 @@
           <w:p>
             <w:pPr>
               <w:rPr>
-                <w:rFonts w:ascii="Times New Roman" w:eastAsia="宋体" w:hAnsi="Times New Roman" w:cs="Times New Roman" w:hint="eastAsia"/>
+                <w:rFonts w:ascii="Times New Roman" w:eastAsia="宋体" w:hAnsi="Times New Roman" w:cs="Times New Roman"/>
               </w:rPr>
             </w:pPr>
             <w:r>
@@ -9402,6 +9011,258 @@
                 <w:rFonts w:ascii="Times New Roman" w:eastAsia="宋体" w:hAnsi="Times New Roman" w:cs="Times New Roman"/>
               </w:rPr>
             </w:pPr>
+            <w:r>
+              <w:rPr>
+                <w:rFonts w:ascii="Times New Roman" w:eastAsia="宋体" w:hAnsi="Times New Roman" w:cs="Times New Roman" w:hint="eastAsia"/>
+              </w:rPr>
+              <w:t>2</w:t>
+            </w:r>
+            <w:r>
+              <w:rPr>
+                <w:rFonts w:ascii="Times New Roman" w:eastAsia="宋体" w:hAnsi="Times New Roman" w:cs="Times New Roman"/>
+              </w:rPr>
+              <w:t>020</w:t>
+            </w:r>
+            <w:r>
+              <w:rPr>
+                <w:rFonts w:ascii="Times New Roman" w:eastAsia="宋体" w:hAnsi="Times New Roman" w:cs="Times New Roman" w:hint="eastAsia"/>
+              </w:rPr>
+              <w:t>-</w:t>
+            </w:r>
+            <w:r>
+              <w:rPr>
+                <w:rFonts w:ascii="Times New Roman" w:eastAsia="宋体" w:hAnsi="Times New Roman" w:cs="Times New Roman"/>
+              </w:rPr>
+              <w:t>02</w:t>
+            </w:r>
+            <w:r>
+              <w:rPr>
+                <w:rFonts w:ascii="Times New Roman" w:eastAsia="宋体" w:hAnsi="Times New Roman" w:cs="Times New Roman" w:hint="eastAsia"/>
+              </w:rPr>
+              <w:t>-</w:t>
+            </w:r>
+            <w:r>
+              <w:rPr>
+                <w:rFonts w:ascii="Times New Roman" w:eastAsia="宋体" w:hAnsi="Times New Roman" w:cs="Times New Roman"/>
+              </w:rPr>
+              <w:t>26</w:t>
+            </w:r>
+          </w:p>
+        </w:tc>
+        <w:tc>
+          <w:tcPr>
+            <w:tcW w:w="869" w:type="pct"/>
+          </w:tcPr>
+          <w:p>
+            <w:pPr>
+              <w:rPr>
+                <w:rFonts w:ascii="Times New Roman" w:eastAsia="宋体" w:hAnsi="Times New Roman" w:cs="Times New Roman"/>
+              </w:rPr>
+            </w:pPr>
+            <w:r>
+              <w:rPr>
+                <w:rFonts w:ascii="Times New Roman" w:eastAsia="宋体" w:hAnsi="Times New Roman" w:cs="Times New Roman" w:hint="eastAsia"/>
+              </w:rPr>
+              <w:t>下午</w:t>
+            </w:r>
+          </w:p>
+        </w:tc>
+        <w:tc>
+          <w:tcPr>
+            <w:tcW w:w="2188" w:type="pct"/>
+          </w:tcPr>
+          <w:p>
+            <w:pPr>
+              <w:rPr>
+                <w:rFonts w:ascii="Times New Roman" w:eastAsia="宋体" w:hAnsi="Times New Roman" w:cs="Times New Roman"/>
+              </w:rPr>
+            </w:pPr>
+            <w:r>
+              <w:rPr>
+                <w:rFonts w:ascii="Times New Roman" w:eastAsia="宋体" w:hAnsi="Times New Roman" w:cs="Times New Roman" w:hint="eastAsia"/>
+              </w:rPr>
+              <w:t>完成</w:t>
+            </w:r>
+            <w:r>
+              <w:rPr>
+                <w:rFonts w:ascii="Times New Roman" w:eastAsia="宋体" w:hAnsi="Times New Roman" w:cs="Times New Roman" w:hint="eastAsia"/>
+              </w:rPr>
+              <w:t>Personal</w:t>
+            </w:r>
+            <w:r>
+              <w:rPr>
+                <w:rFonts w:ascii="Times New Roman" w:eastAsia="宋体" w:hAnsi="Times New Roman" w:cs="Times New Roman"/>
+              </w:rPr>
+              <w:t xml:space="preserve"> </w:t>
+            </w:r>
+            <w:r>
+              <w:rPr>
+                <w:rFonts w:ascii="Times New Roman" w:eastAsia="宋体" w:hAnsi="Times New Roman" w:cs="Times New Roman" w:hint="eastAsia"/>
+              </w:rPr>
+              <w:t>Draw</w:t>
+            </w:r>
+          </w:p>
+        </w:tc>
+        <w:tc>
+          <w:tcPr>
+            <w:tcW w:w="1174" w:type="pct"/>
+          </w:tcPr>
+          <w:p>
+            <w:pPr>
+              <w:rPr>
+                <w:rFonts w:ascii="Times New Roman" w:eastAsia="宋体" w:hAnsi="Times New Roman" w:cs="Times New Roman"/>
+              </w:rPr>
+            </w:pPr>
+            <w:r>
+              <w:rPr>
+                <w:rFonts w:ascii="Times New Roman" w:eastAsia="宋体" w:hAnsi="Times New Roman" w:cs="Times New Roman" w:hint="eastAsia"/>
+              </w:rPr>
+              <w:t>完成</w:t>
+            </w:r>
+          </w:p>
+        </w:tc>
+      </w:tr>
+      <w:tr>
+        <w:tc>
+          <w:tcPr>
+            <w:tcW w:w="769" w:type="pct"/>
+          </w:tcPr>
+          <w:p>
+            <w:pPr>
+              <w:rPr>
+                <w:rFonts w:ascii="Times New Roman" w:eastAsia="宋体" w:hAnsi="Times New Roman" w:cs="Times New Roman" w:hint="eastAsia"/>
+              </w:rPr>
+            </w:pPr>
+            <w:r>
+              <w:rPr>
+                <w:rFonts w:ascii="Times New Roman" w:eastAsia="宋体" w:hAnsi="Times New Roman" w:cs="Times New Roman" w:hint="eastAsia"/>
+              </w:rPr>
+              <w:t>2</w:t>
+            </w:r>
+            <w:r>
+              <w:rPr>
+                <w:rFonts w:ascii="Times New Roman" w:eastAsia="宋体" w:hAnsi="Times New Roman" w:cs="Times New Roman"/>
+              </w:rPr>
+              <w:t>020</w:t>
+            </w:r>
+            <w:r>
+              <w:rPr>
+                <w:rFonts w:ascii="Times New Roman" w:eastAsia="宋体" w:hAnsi="Times New Roman" w:cs="Times New Roman" w:hint="eastAsia"/>
+              </w:rPr>
+              <w:t>-</w:t>
+            </w:r>
+            <w:r>
+              <w:rPr>
+                <w:rFonts w:ascii="Times New Roman" w:eastAsia="宋体" w:hAnsi="Times New Roman" w:cs="Times New Roman"/>
+              </w:rPr>
+              <w:t>02</w:t>
+            </w:r>
+            <w:r>
+              <w:rPr>
+                <w:rFonts w:ascii="Times New Roman" w:eastAsia="宋体" w:hAnsi="Times New Roman" w:cs="Times New Roman" w:hint="eastAsia"/>
+              </w:rPr>
+              <w:t>-</w:t>
+            </w:r>
+            <w:r>
+              <w:rPr>
+                <w:rFonts w:ascii="Times New Roman" w:eastAsia="宋体" w:hAnsi="Times New Roman" w:cs="Times New Roman"/>
+              </w:rPr>
+              <w:t>27</w:t>
+            </w:r>
+          </w:p>
+        </w:tc>
+        <w:tc>
+          <w:tcPr>
+            <w:tcW w:w="869" w:type="pct"/>
+          </w:tcPr>
+          <w:p>
+            <w:pPr>
+              <w:rPr>
+                <w:rFonts w:ascii="Times New Roman" w:eastAsia="宋体" w:hAnsi="Times New Roman" w:cs="Times New Roman" w:hint="eastAsia"/>
+              </w:rPr>
+            </w:pPr>
+            <w:r>
+              <w:rPr>
+                <w:rFonts w:ascii="Times New Roman" w:eastAsia="宋体" w:hAnsi="Times New Roman" w:cs="Times New Roman" w:hint="eastAsia"/>
+              </w:rPr>
+              <w:t>中午</w:t>
+            </w:r>
+          </w:p>
+        </w:tc>
+        <w:tc>
+          <w:tcPr>
+            <w:tcW w:w="2188" w:type="pct"/>
+          </w:tcPr>
+          <w:p>
+            <w:pPr>
+              <w:rPr>
+                <w:rFonts w:ascii="Times New Roman" w:eastAsia="宋体" w:hAnsi="Times New Roman" w:cs="Times New Roman" w:hint="eastAsia"/>
+              </w:rPr>
+            </w:pPr>
+            <w:r>
+              <w:rPr>
+                <w:rFonts w:ascii="Times New Roman" w:eastAsia="宋体" w:hAnsi="Times New Roman" w:cs="Times New Roman" w:hint="eastAsia"/>
+              </w:rPr>
+              <w:t>解决</w:t>
+            </w:r>
+            <w:r>
+              <w:rPr>
+                <w:rFonts w:ascii="Times New Roman" w:eastAsia="宋体" w:hAnsi="Times New Roman" w:cs="Times New Roman" w:hint="eastAsia"/>
+              </w:rPr>
+              <w:t>Social</w:t>
+            </w:r>
+            <w:r>
+              <w:rPr>
+                <w:rFonts w:ascii="Times New Roman" w:eastAsia="宋体" w:hAnsi="Times New Roman" w:cs="Times New Roman"/>
+              </w:rPr>
+              <w:t xml:space="preserve"> </w:t>
+            </w:r>
+            <w:r>
+              <w:rPr>
+                <w:rFonts w:ascii="Times New Roman" w:eastAsia="宋体" w:hAnsi="Times New Roman" w:cs="Times New Roman" w:hint="eastAsia"/>
+              </w:rPr>
+              <w:t>Network</w:t>
+            </w:r>
+            <w:r>
+              <w:rPr>
+                <w:rFonts w:ascii="Times New Roman" w:eastAsia="宋体" w:hAnsi="Times New Roman" w:cs="Times New Roman" w:hint="eastAsia"/>
+              </w:rPr>
+              <w:t>重名冲突问题</w:t>
+            </w:r>
+          </w:p>
+        </w:tc>
+        <w:tc>
+          <w:tcPr>
+            <w:tcW w:w="1174" w:type="pct"/>
+          </w:tcPr>
+          <w:p>
+            <w:pPr>
+              <w:rPr>
+                <w:rFonts w:ascii="Times New Roman" w:eastAsia="宋体" w:hAnsi="Times New Roman" w:cs="Times New Roman" w:hint="eastAsia"/>
+              </w:rPr>
+            </w:pPr>
+            <w:r>
+              <w:rPr>
+                <w:rFonts w:ascii="Times New Roman" w:eastAsia="宋体" w:hAnsi="Times New Roman" w:cs="Times New Roman" w:hint="eastAsia"/>
+              </w:rPr>
+              <w:t>克服困难完成</w:t>
+            </w:r>
+            <w:bookmarkStart w:id="54" w:name="_GoBack"/>
+            <w:bookmarkEnd w:id="54"/>
+          </w:p>
+        </w:tc>
+      </w:tr>
+      <w:tr>
+        <w:tc>
+          <w:tcPr>
+            <w:tcW w:w="769" w:type="pct"/>
+          </w:tcPr>
+          <w:p>
+            <w:pPr>
+              <w:rPr>
+                <w:rFonts w:ascii="Times New Roman" w:eastAsia="宋体" w:hAnsi="Times New Roman" w:cs="Times New Roman"/>
+              </w:rPr>
+            </w:pPr>
           </w:p>
         </w:tc>
         <w:tc>
@@ -9456,7 +9317,7 @@
           <w:sz w:val="36"/>
         </w:rPr>
       </w:pPr>
-      <w:bookmarkStart w:id="54" w:name="_Toc29325541"/>
+      <w:bookmarkStart w:id="55" w:name="_Toc29325541"/>
       <w:r>
         <w:rPr>
           <w:rFonts w:ascii="Times New Roman" w:hAnsi="Times New Roman" w:cs="Times New Roman"/>
@@ -9464,7 +9325,7 @@
         </w:rPr>
         <w:t>实验过程中遇到的困难与解决途径</w:t>
       </w:r>
-      <w:bookmarkEnd w:id="54"/>
+      <w:bookmarkEnd w:id="55"/>
     </w:p>
     <w:tbl>
       <w:tblPr>
@@ -9692,17 +9553,15 @@
           <w:p>
             <w:pPr>
               <w:rPr>
-                <w:rFonts w:ascii="Times New Roman" w:eastAsia="宋体" w:hAnsi="Times New Roman" w:cs="Times New Roman" w:hint="eastAsia"/>
+                <w:rFonts w:ascii="Times New Roman" w:eastAsia="宋体" w:hAnsi="Times New Roman" w:cs="Times New Roman"/>
               </w:rPr>
             </w:pPr>
-            <w:proofErr w:type="spellStart"/>
             <w:r>
               <w:rPr>
                 <w:rFonts w:ascii="Times New Roman" w:eastAsia="宋体" w:hAnsi="Times New Roman" w:cs="Times New Roman"/>
               </w:rPr>
               <w:t>src</w:t>
             </w:r>
-            <w:proofErr w:type="spellEnd"/>
             <w:r>
               <w:rPr>
                 <w:rFonts w:ascii="Times New Roman" w:eastAsia="宋体" w:hAnsi="Times New Roman" w:cs="Times New Roman"/>
@@ -9728,14 +9587,12 @@
               </w:rPr>
               <w:t>此时，</w:t>
             </w:r>
-            <w:proofErr w:type="spellStart"/>
             <w:r>
               <w:rPr>
                 <w:rFonts w:ascii="Times New Roman" w:eastAsia="宋体" w:hAnsi="Times New Roman" w:cs="Times New Roman"/>
               </w:rPr>
               <w:t>src</w:t>
             </w:r>
-            <w:proofErr w:type="spellEnd"/>
             <w:r>
               <w:rPr>
                 <w:rFonts w:ascii="Times New Roman" w:eastAsia="宋体" w:hAnsi="Times New Roman" w:cs="Times New Roman"/>
@@ -9746,23 +9603,21 @@
           <w:p>
             <w:pPr>
               <w:rPr>
+                <w:rFonts w:ascii="Times New Roman" w:eastAsia="宋体" w:hAnsi="Times New Roman" w:cs="Times New Roman"/>
+              </w:rPr>
+            </w:pPr>
+            <w:r>
+              <w:rPr>
                 <w:rFonts w:ascii="Times New Roman" w:eastAsia="宋体" w:hAnsi="Times New Roman" w:cs="Times New Roman" w:hint="eastAsia"/>
               </w:rPr>
-            </w:pPr>
-            <w:r>
-              <w:rPr>
-                <w:rFonts w:ascii="Times New Roman" w:eastAsia="宋体" w:hAnsi="Times New Roman" w:cs="Times New Roman" w:hint="eastAsia"/>
-              </w:rPr>
               <w:t>然后点击：</w:t>
             </w:r>
-            <w:proofErr w:type="spellStart"/>
             <w:r>
               <w:rPr>
                 <w:rFonts w:ascii="Times New Roman" w:eastAsia="宋体" w:hAnsi="Times New Roman" w:cs="Times New Roman"/>
               </w:rPr>
               <w:t>src</w:t>
             </w:r>
-            <w:proofErr w:type="spellEnd"/>
             <w:r>
               <w:rPr>
                 <w:rFonts w:ascii="Times New Roman" w:eastAsia="宋体" w:hAnsi="Times New Roman" w:cs="Times New Roman"/>
@@ -9802,19 +9657,12 @@
               </w:rPr>
               <w:t xml:space="preserve">Exception in thread "main" </w:t>
             </w:r>
-            <w:proofErr w:type="spellStart"/>
-            <w:r>
-              <w:rPr>
-                <w:rFonts w:ascii="Times New Roman" w:eastAsia="宋体" w:hAnsi="Times New Roman" w:cs="Times New Roman"/>
-              </w:rPr>
-              <w:t>java.lang.Error</w:t>
-            </w:r>
-            <w:proofErr w:type="spellEnd"/>
-            <w:r>
-              <w:rPr>
-                <w:rFonts w:ascii="Times New Roman" w:eastAsia="宋体" w:hAnsi="Times New Roman" w:cs="Times New Roman"/>
-              </w:rPr>
-              <w:t>: Unresolved compilation problem</w:t>
+            <w:r>
+              <w:rPr>
+                <w:rFonts w:ascii="Times New Roman" w:eastAsia="宋体" w:hAnsi="Times New Roman" w:cs="Times New Roman"/>
+              </w:rPr>
+              <w:lastRenderedPageBreak/>
+              <w:t>java.lang.Error: Unresolved compilation problem</w:t>
             </w:r>
             <w:r>
               <w:rPr>
@@ -9826,7 +9674,6 @@
               <w:rPr>
                 <w:rFonts w:ascii="Times New Roman" w:eastAsia="宋体" w:hAnsi="Times New Roman" w:cs="Times New Roman"/>
               </w:rPr>
-              <w:lastRenderedPageBreak/>
               <w:t>/package</w:t>
             </w:r>
             <w:r>
@@ -9872,23 +9719,22 @@
           <w:p>
             <w:pPr>
               <w:rPr>
+                <w:rFonts w:ascii="Times New Roman" w:eastAsia="宋体" w:hAnsi="Times New Roman" w:cs="Times New Roman"/>
+              </w:rPr>
+            </w:pPr>
+            <w:r>
+              <w:rPr>
                 <w:rFonts w:ascii="Times New Roman" w:eastAsia="宋体" w:hAnsi="Times New Roman" w:cs="Times New Roman" w:hint="eastAsia"/>
               </w:rPr>
-            </w:pPr>
-            <w:r>
-              <w:rPr>
-                <w:rFonts w:ascii="Times New Roman" w:eastAsia="宋体" w:hAnsi="Times New Roman" w:cs="Times New Roman" w:hint="eastAsia"/>
-              </w:rPr>
+              <w:lastRenderedPageBreak/>
               <w:t>打开</w:t>
             </w:r>
-            <w:proofErr w:type="spellStart"/>
             <w:r>
               <w:rPr>
                 <w:rFonts w:ascii="Times New Roman" w:eastAsia="宋体" w:hAnsi="Times New Roman" w:cs="Times New Roman"/>
               </w:rPr>
               <w:t>cmd</w:t>
             </w:r>
-            <w:proofErr w:type="spellEnd"/>
             <w:r>
               <w:rPr>
                 <w:rFonts w:ascii="Times New Roman" w:eastAsia="宋体" w:hAnsi="Times New Roman" w:cs="Times New Roman"/>
@@ -9925,7 +9771,6 @@
               <w:rPr>
                 <w:rFonts w:ascii="Times New Roman" w:eastAsia="宋体" w:hAnsi="Times New Roman" w:cs="Times New Roman"/>
               </w:rPr>
-              <w:lastRenderedPageBreak/>
               <w:t>Enable…</w:t>
             </w:r>
             <w:r>
@@ -9958,14 +9803,12 @@
               </w:rPr>
               <w:t>和</w:t>
             </w:r>
-            <w:proofErr w:type="spellStart"/>
             <w:r>
               <w:rPr>
                 <w:rFonts w:ascii="Times New Roman" w:eastAsia="宋体" w:hAnsi="Times New Roman" w:cs="Times New Roman"/>
               </w:rPr>
               <w:t>javac</w:t>
             </w:r>
-            <w:proofErr w:type="spellEnd"/>
             <w:r>
               <w:rPr>
                 <w:rFonts w:ascii="Times New Roman" w:eastAsia="宋体" w:hAnsi="Times New Roman" w:cs="Times New Roman"/>
@@ -9976,7 +9819,7 @@
           <w:p>
             <w:pPr>
               <w:rPr>
-                <w:rFonts w:ascii="Times New Roman" w:eastAsia="宋体" w:hAnsi="Times New Roman" w:cs="Times New Roman" w:hint="eastAsia"/>
+                <w:rFonts w:ascii="Times New Roman" w:eastAsia="宋体" w:hAnsi="Times New Roman" w:cs="Times New Roman"/>
               </w:rPr>
             </w:pPr>
             <w:r>
@@ -10014,7 +9857,7 @@
           <w:p>
             <w:pPr>
               <w:rPr>
-                <w:rFonts w:ascii="Times New Roman" w:eastAsia="宋体" w:hAnsi="Times New Roman" w:cs="Times New Roman" w:hint="eastAsia"/>
+                <w:rFonts w:ascii="Times New Roman" w:eastAsia="宋体" w:hAnsi="Times New Roman" w:cs="Times New Roman"/>
               </w:rPr>
             </w:pPr>
             <w:r>
@@ -10057,7 +9900,7 @@
           <w:p>
             <w:pPr>
               <w:rPr>
-                <w:rFonts w:ascii="Times New Roman" w:eastAsia="宋体" w:hAnsi="Times New Roman" w:cs="Times New Roman" w:hint="eastAsia"/>
+                <w:rFonts w:ascii="Times New Roman" w:eastAsia="宋体" w:hAnsi="Times New Roman" w:cs="Times New Roman"/>
               </w:rPr>
             </w:pPr>
             <w:r>
@@ -10181,7 +10024,7 @@
           <w:p>
             <w:pPr>
               <w:rPr>
-                <w:rFonts w:ascii="Times New Roman" w:eastAsia="宋体" w:hAnsi="Times New Roman" w:cs="Times New Roman" w:hint="eastAsia"/>
+                <w:rFonts w:ascii="Times New Roman" w:eastAsia="宋体" w:hAnsi="Times New Roman" w:cs="Times New Roman"/>
               </w:rPr>
             </w:pPr>
             <w:r>
@@ -10245,35 +10088,7 @@
                 <w:rFonts w:ascii="Times New Roman" w:eastAsia="宋体" w:hAnsi="Times New Roman" w:cs="Times New Roman"/>
               </w:rPr>
               <w:lastRenderedPageBreak/>
-              <w:t xml:space="preserve">Exception in thread "main" </w:t>
-            </w:r>
-            <w:proofErr w:type="spellStart"/>
-            <w:r>
-              <w:rPr>
-                <w:rFonts w:ascii="Times New Roman" w:eastAsia="宋体" w:hAnsi="Times New Roman" w:cs="Times New Roman"/>
-              </w:rPr>
-              <w:t>java.io.FileNotFoundException</w:t>
-            </w:r>
-            <w:proofErr w:type="spellEnd"/>
-            <w:r>
-              <w:rPr>
-                <w:rFonts w:ascii="Times New Roman" w:eastAsia="宋体" w:hAnsi="Times New Roman" w:cs="Times New Roman"/>
-              </w:rPr>
-              <w:t xml:space="preserve">: </w:t>
-            </w:r>
-            <w:proofErr w:type="spellStart"/>
-            <w:r>
-              <w:rPr>
-                <w:rFonts w:ascii="Times New Roman" w:eastAsia="宋体" w:hAnsi="Times New Roman" w:cs="Times New Roman"/>
-              </w:rPr>
-              <w:t>xxx.xxx</w:t>
-            </w:r>
-            <w:proofErr w:type="spellEnd"/>
-            <w:r>
-              <w:rPr>
-                <w:rFonts w:ascii="Times New Roman" w:eastAsia="宋体" w:hAnsi="Times New Roman" w:cs="Times New Roman"/>
-              </w:rPr>
-              <w:t xml:space="preserve"> (</w:t>
+              <w:t>Exception in thread "main" java.io.FileNotFoundException: xxx.xxx (</w:t>
             </w:r>
             <w:r>
               <w:rPr>
@@ -10326,14 +10141,12 @@
                 <w:rFonts w:ascii="Times New Roman" w:eastAsia="宋体" w:hAnsi="Times New Roman" w:cs="Times New Roman"/>
               </w:rPr>
             </w:pPr>
-            <w:proofErr w:type="spellStart"/>
             <w:r>
               <w:rPr>
                 <w:rFonts w:ascii="Times New Roman" w:eastAsia="宋体" w:hAnsi="Times New Roman" w:cs="Times New Roman"/>
               </w:rPr>
               <w:t>src</w:t>
             </w:r>
-            <w:proofErr w:type="spellEnd"/>
             <w:r>
               <w:rPr>
                 <w:rFonts w:ascii="Times New Roman" w:eastAsia="宋体" w:hAnsi="Times New Roman" w:cs="Times New Roman"/>
@@ -10392,14 +10205,12 @@
               </w:rPr>
               <w:t>因此要加上以</w:t>
             </w:r>
-            <w:proofErr w:type="spellStart"/>
             <w:r>
               <w:rPr>
                 <w:rFonts w:ascii="Times New Roman" w:eastAsia="宋体" w:hAnsi="Times New Roman" w:cs="Times New Roman"/>
               </w:rPr>
               <w:t>src</w:t>
             </w:r>
-            <w:proofErr w:type="spellEnd"/>
             <w:r>
               <w:rPr>
                 <w:rFonts w:ascii="Times New Roman" w:eastAsia="宋体" w:hAnsi="Times New Roman" w:cs="Times New Roman"/>
@@ -10419,19 +10230,11 @@
               </w:rPr>
               <w:t>例如代码在</w:t>
             </w:r>
-            <w:proofErr w:type="spellStart"/>
-            <w:r>
-              <w:rPr>
-                <w:rFonts w:ascii="Times New Roman" w:eastAsia="宋体" w:hAnsi="Times New Roman" w:cs="Times New Roman"/>
-              </w:rPr>
-              <w:t>src</w:t>
-            </w:r>
-            <w:proofErr w:type="spellEnd"/>
-            <w:r>
-              <w:rPr>
-                <w:rFonts w:ascii="Times New Roman" w:eastAsia="宋体" w:hAnsi="Times New Roman" w:cs="Times New Roman"/>
-              </w:rPr>
-              <w:t>/P1</w:t>
+            <w:r>
+              <w:rPr>
+                <w:rFonts w:ascii="Times New Roman" w:eastAsia="宋体" w:hAnsi="Times New Roman" w:cs="Times New Roman"/>
+              </w:rPr>
+              <w:t>src/P1</w:t>
             </w:r>
             <w:r>
               <w:rPr>
@@ -10439,19 +10242,11 @@
               </w:rPr>
               <w:t>里，读取的文件在</w:t>
             </w:r>
-            <w:proofErr w:type="spellStart"/>
-            <w:r>
-              <w:rPr>
-                <w:rFonts w:ascii="Times New Roman" w:eastAsia="宋体" w:hAnsi="Times New Roman" w:cs="Times New Roman"/>
-              </w:rPr>
-              <w:t>src</w:t>
-            </w:r>
-            <w:proofErr w:type="spellEnd"/>
-            <w:r>
-              <w:rPr>
-                <w:rFonts w:ascii="Times New Roman" w:eastAsia="宋体" w:hAnsi="Times New Roman" w:cs="Times New Roman"/>
-              </w:rPr>
-              <w:t>/P1/a</w:t>
+            <w:r>
+              <w:rPr>
+                <w:rFonts w:ascii="Times New Roman" w:eastAsia="宋体" w:hAnsi="Times New Roman" w:cs="Times New Roman"/>
+              </w:rPr>
+              <w:t>src/P1/a</w:t>
             </w:r>
             <w:r>
               <w:rPr>
@@ -10488,28 +10283,20 @@
           <w:p>
             <w:pPr>
               <w:rPr>
+                <w:rFonts w:ascii="Times New Roman" w:eastAsia="宋体" w:hAnsi="Times New Roman" w:cs="Times New Roman"/>
+              </w:rPr>
+            </w:pPr>
+            <w:r>
+              <w:rPr>
                 <w:rFonts w:ascii="Times New Roman" w:eastAsia="宋体" w:hAnsi="Times New Roman" w:cs="Times New Roman" w:hint="eastAsia"/>
               </w:rPr>
-            </w:pPr>
-            <w:r>
-              <w:rPr>
-                <w:rFonts w:ascii="Times New Roman" w:eastAsia="宋体" w:hAnsi="Times New Roman" w:cs="Times New Roman" w:hint="eastAsia"/>
-              </w:rPr>
               <w:t>写</w:t>
             </w:r>
-            <w:proofErr w:type="spellStart"/>
-            <w:r>
-              <w:rPr>
-                <w:rFonts w:ascii="Times New Roman" w:eastAsia="宋体" w:hAnsi="Times New Roman" w:cs="Times New Roman"/>
-              </w:rPr>
-              <w:t>src</w:t>
-            </w:r>
-            <w:proofErr w:type="spellEnd"/>
-            <w:r>
-              <w:rPr>
-                <w:rFonts w:ascii="Times New Roman" w:eastAsia="宋体" w:hAnsi="Times New Roman" w:cs="Times New Roman"/>
-              </w:rPr>
-              <w:t>/P1/a/xxx</w:t>
+            <w:r>
+              <w:rPr>
+                <w:rFonts w:ascii="Times New Roman" w:eastAsia="宋体" w:hAnsi="Times New Roman" w:cs="Times New Roman"/>
+              </w:rPr>
+              <w:t>src/P1/a/xxx</w:t>
             </w:r>
             <w:r>
               <w:rPr>
@@ -10536,7 +10323,7 @@
           <w:sz w:val="36"/>
         </w:rPr>
       </w:pPr>
-      <w:bookmarkStart w:id="55" w:name="_Toc29325542"/>
+      <w:bookmarkStart w:id="56" w:name="_Toc29325542"/>
       <w:r>
         <w:rPr>
           <w:rFonts w:ascii="Times New Roman" w:hAnsi="Times New Roman" w:cs="Times New Roman"/>
@@ -10565,7 +10352,7 @@
         </w:rPr>
         <w:t>、感想</w:t>
       </w:r>
-      <w:bookmarkEnd w:id="55"/>
+      <w:bookmarkEnd w:id="56"/>
     </w:p>
     <w:p>
       <w:pPr>
@@ -10577,7 +10364,7 @@
           <w:sz w:val="28"/>
         </w:rPr>
       </w:pPr>
-      <w:bookmarkStart w:id="56" w:name="_Toc29325543"/>
+      <w:bookmarkStart w:id="57" w:name="_Toc29325543"/>
       <w:r>
         <w:rPr>
           <w:rFonts w:ascii="Times New Roman" w:hAnsi="Times New Roman" w:cs="Times New Roman"/>
@@ -10599,7 +10386,7 @@
         </w:rPr>
         <w:t>教训</w:t>
       </w:r>
-      <w:bookmarkEnd w:id="56"/>
+      <w:bookmarkEnd w:id="57"/>
     </w:p>
     <w:p>
       <w:pPr>
@@ -10611,7 +10398,7 @@
           <w:sz w:val="28"/>
         </w:rPr>
       </w:pPr>
-      <w:bookmarkStart w:id="57" w:name="_Toc29325544"/>
+      <w:bookmarkStart w:id="58" w:name="_Toc29325544"/>
       <w:r>
         <w:rPr>
           <w:rFonts w:ascii="Times New Roman" w:hAnsi="Times New Roman" w:cs="Times New Roman" w:hint="eastAsia"/>
@@ -10633,7 +10420,7 @@
         </w:rPr>
         <w:t>感受</w:t>
       </w:r>
-      <w:bookmarkEnd w:id="57"/>
+      <w:bookmarkEnd w:id="58"/>
     </w:p>
     <w:p>
       <w:pPr>
@@ -10677,18 +10464,26 @@
         <w:spacing w:line="300" w:lineRule="auto"/>
         <w:ind w:firstLineChars="0"/>
         <w:rPr>
+          <w:rFonts w:ascii="Times New Roman" w:eastAsia="宋体" w:hAnsi="Times New Roman" w:cs="Times New Roman"/>
+          <w:sz w:val="24"/>
+          <w:szCs w:val="24"/>
+        </w:rPr>
+      </w:pPr>
+      <w:r>
+        <w:rPr>
           <w:rFonts w:ascii="Times New Roman" w:eastAsia="宋体" w:hAnsi="Times New Roman" w:cs="Times New Roman" w:hint="eastAsia"/>
           <w:sz w:val="24"/>
           <w:szCs w:val="24"/>
         </w:rPr>
-      </w:pPr>
+        <w:t>符合，</w:t>
+      </w:r>
       <w:r>
         <w:rPr>
           <w:rFonts w:ascii="Times New Roman" w:eastAsia="宋体" w:hAnsi="Times New Roman" w:cs="Times New Roman" w:hint="eastAsia"/>
           <w:sz w:val="24"/>
           <w:szCs w:val="24"/>
         </w:rPr>
-        <w:t>符合，</w:t>
+        <w:t>Java</w:t>
       </w:r>
       <w:r>
         <w:rPr>
@@ -10696,7 +10491,7 @@
           <w:sz w:val="24"/>
           <w:szCs w:val="24"/>
         </w:rPr>
-        <w:t>Java</w:t>
+        <w:t>的</w:t>
       </w:r>
       <w:r>
         <w:rPr>
@@ -10704,7 +10499,7 @@
           <w:sz w:val="24"/>
           <w:szCs w:val="24"/>
         </w:rPr>
-        <w:t>的</w:t>
+        <w:t>OOP</w:t>
       </w:r>
       <w:r>
         <w:rPr>
@@ -10712,33 +10507,7 @@
           <w:sz w:val="24"/>
           <w:szCs w:val="24"/>
         </w:rPr>
-        <w:t>OOP</w:t>
-      </w:r>
-      <w:r>
-        <w:rPr>
-          <w:rFonts w:ascii="Times New Roman" w:eastAsia="宋体" w:hAnsi="Times New Roman" w:cs="Times New Roman" w:hint="eastAsia"/>
-          <w:sz w:val="24"/>
-          <w:szCs w:val="24"/>
-        </w:rPr>
-        <w:t>非常顺手，又相近</w:t>
-      </w:r>
-      <w:proofErr w:type="gramStart"/>
-      <w:r>
-        <w:rPr>
-          <w:rFonts w:ascii="Times New Roman" w:eastAsia="宋体" w:hAnsi="Times New Roman" w:cs="Times New Roman" w:hint="eastAsia"/>
-          <w:sz w:val="24"/>
-          <w:szCs w:val="24"/>
-        </w:rPr>
-        <w:t>于之前</w:t>
-      </w:r>
-      <w:proofErr w:type="gramEnd"/>
-      <w:r>
-        <w:rPr>
-          <w:rFonts w:ascii="Times New Roman" w:eastAsia="宋体" w:hAnsi="Times New Roman" w:cs="Times New Roman" w:hint="eastAsia"/>
-          <w:sz w:val="24"/>
-          <w:szCs w:val="24"/>
-        </w:rPr>
-        <w:t>熟悉的</w:t>
+        <w:t>非常顺手，又相近于之前熟悉的</w:t>
       </w:r>
       <w:r>
         <w:rPr>
@@ -10903,29 +10672,27 @@
         <w:spacing w:line="300" w:lineRule="auto"/>
         <w:ind w:firstLineChars="0"/>
         <w:rPr>
+          <w:rFonts w:ascii="Times New Roman" w:eastAsia="宋体" w:hAnsi="Times New Roman" w:cs="Times New Roman"/>
+          <w:sz w:val="24"/>
+          <w:szCs w:val="24"/>
+        </w:rPr>
+      </w:pPr>
+      <w:r>
+        <w:rPr>
           <w:rFonts w:ascii="Times New Roman" w:eastAsia="宋体" w:hAnsi="Times New Roman" w:cs="Times New Roman" w:hint="eastAsia"/>
           <w:sz w:val="24"/>
           <w:szCs w:val="24"/>
         </w:rPr>
-      </w:pPr>
+        <w:t>相对</w:t>
+      </w:r>
       <w:r>
         <w:rPr>
           <w:rFonts w:ascii="Times New Roman" w:eastAsia="宋体" w:hAnsi="Times New Roman" w:cs="Times New Roman" w:hint="eastAsia"/>
           <w:sz w:val="24"/>
           <w:szCs w:val="24"/>
         </w:rPr>
-        <w:t>相对</w:t>
-      </w:r>
-      <w:proofErr w:type="spellStart"/>
-      <w:r>
-        <w:rPr>
-          <w:rFonts w:ascii="Times New Roman" w:eastAsia="宋体" w:hAnsi="Times New Roman" w:cs="Times New Roman" w:hint="eastAsia"/>
-          <w:sz w:val="24"/>
-          <w:szCs w:val="24"/>
-        </w:rPr>
         <w:t>vscode</w:t>
       </w:r>
-      <w:proofErr w:type="spellEnd"/>
       <w:r>
         <w:rPr>
           <w:rFonts w:ascii="Times New Roman" w:eastAsia="宋体" w:hAnsi="Times New Roman" w:cs="Times New Roman" w:hint="eastAsia"/>
@@ -11084,6 +10851,7 @@
           <w:sz w:val="24"/>
           <w:szCs w:val="24"/>
         </w:rPr>
+        <w:lastRenderedPageBreak/>
         <w:t>关于</w:t>
       </w:r>
       <w:r>
@@ -11148,7 +10916,6 @@
           <w:sz w:val="24"/>
           <w:szCs w:val="24"/>
         </w:rPr>
-        <w:lastRenderedPageBreak/>
         <w:t>语言问题，有些地方理解比较困难</w:t>
       </w:r>
     </w:p>
@@ -11311,8 +11078,6 @@
         </w:rPr>
         <w:t>；</w:t>
       </w:r>
-      <w:bookmarkStart w:id="58" w:name="_GoBack"/>
-      <w:bookmarkEnd w:id="58"/>
     </w:p>
     <w:p>
       <w:pPr>
@@ -15258,7 +15023,7 @@
 </file>
 
 <file path=customXml/itemProps1.xml><?xml version="1.0" encoding="utf-8"?>
-<ds:datastoreItem xmlns:ds="http://schemas.openxmlformats.org/officeDocument/2006/customXml" ds:itemID="{459499A8-EFA7-4098-97E4-87CD61480BD3}">
+<ds:datastoreItem xmlns:ds="http://schemas.openxmlformats.org/officeDocument/2006/customXml" ds:itemID="{B1FA5564-840B-42E5-9B66-26E5FE162D77}">
   <ds:schemaRefs>
     <ds:schemaRef ds:uri="http://schemas.openxmlformats.org/officeDocument/2006/bibliography"/>
   </ds:schemaRefs>

</xml_diff>